<commit_message>
Computer Vision - Exercise 1 - Add report
</commit_message>
<xml_diff>
--- a/Matlab-Computer_Vision/Week1/Exercise 1/Report.docx
+++ b/Matlab-Computer_Vision/Week1/Exercise 1/Report.docx
@@ -1,6 +1,6 @@
 
 <file path=word/document.xml><?xml version="1.0" encoding="utf-8"?>
-<w:document xmlns:wpc="http://schemas.microsoft.com/office/word/2010/wordprocessingCanvas" xmlns:cx="http://schemas.microsoft.com/office/drawing/2014/chartex" xmlns:mc="http://schemas.openxmlformats.org/markup-compatibility/2006" xmlns:o="urn:schemas-microsoft-com:office:office" xmlns:r="http://schemas.openxmlformats.org/officeDocument/2006/relationships" xmlns:m="http://schemas.openxmlformats.org/officeDocument/2006/math" xmlns:v="urn:schemas-microsoft-com:vml" xmlns:wp14="http://schemas.microsoft.com/office/word/2010/wordprocessingDrawing" xmlns:wp="http://schemas.openxmlformats.org/drawingml/2006/wordprocessingDrawing" xmlns:w10="urn:schemas-microsoft-com:office:word" xmlns:w="http://schemas.openxmlformats.org/wordprocessingml/2006/main" xmlns:w14="http://schemas.microsoft.com/office/word/2010/wordml" xmlns:w15="http://schemas.microsoft.com/office/word/2012/wordml" xmlns:w16se="http://schemas.microsoft.com/office/word/2015/wordml/symex" xmlns:wpg="http://schemas.microsoft.com/office/word/2010/wordprocessingGroup" xmlns:wpi="http://schemas.microsoft.com/office/word/2010/wordprocessingInk" xmlns:wne="http://schemas.microsoft.com/office/word/2006/wordml" xmlns:wps="http://schemas.microsoft.com/office/word/2010/wordprocessingShape" mc:Ignorable="w14 w15 w16se wp14">
+<w:document xmlns:wpc="http://schemas.microsoft.com/office/word/2010/wordprocessingCanvas" xmlns:cx="http://schemas.microsoft.com/office/drawing/2014/chartex" xmlns:cx1="http://schemas.microsoft.com/office/drawing/2015/9/8/chartex" xmlns:cx2="http://schemas.microsoft.com/office/drawing/2015/10/21/chartex" xmlns:cx3="http://schemas.microsoft.com/office/drawing/2016/5/9/chartex" xmlns:cx4="http://schemas.microsoft.com/office/drawing/2016/5/10/chartex" xmlns:cx5="http://schemas.microsoft.com/office/drawing/2016/5/11/chartex" xmlns:cx6="http://schemas.microsoft.com/office/drawing/2016/5/12/chartex" xmlns:cx7="http://schemas.microsoft.com/office/drawing/2016/5/13/chartex" xmlns:cx8="http://schemas.microsoft.com/office/drawing/2016/5/14/chartex" xmlns:mc="http://schemas.openxmlformats.org/markup-compatibility/2006" xmlns:aink="http://schemas.microsoft.com/office/drawing/2016/ink" xmlns:am3d="http://schemas.microsoft.com/office/drawing/2017/model3d" xmlns:o="urn:schemas-microsoft-com:office:office" xmlns:r="http://schemas.openxmlformats.org/officeDocument/2006/relationships" xmlns:m="http://schemas.openxmlformats.org/officeDocument/2006/math" xmlns:v="urn:schemas-microsoft-com:vml" xmlns:wp14="http://schemas.microsoft.com/office/word/2010/wordprocessingDrawing" xmlns:wp="http://schemas.openxmlformats.org/drawingml/2006/wordprocessingDrawing" xmlns:w10="urn:schemas-microsoft-com:office:word" xmlns:w="http://schemas.openxmlformats.org/wordprocessingml/2006/main" xmlns:w14="http://schemas.microsoft.com/office/word/2010/wordml" xmlns:w15="http://schemas.microsoft.com/office/word/2012/wordml" xmlns:w16cex="http://schemas.microsoft.com/office/word/2018/wordml/cex" xmlns:w16cid="http://schemas.microsoft.com/office/word/2016/wordml/cid" xmlns:w16="http://schemas.microsoft.com/office/word/2018/wordml" xmlns:w16se="http://schemas.microsoft.com/office/word/2015/wordml/symex" xmlns:wpg="http://schemas.microsoft.com/office/word/2010/wordprocessingGroup" xmlns:wpi="http://schemas.microsoft.com/office/word/2010/wordprocessingInk" xmlns:wne="http://schemas.microsoft.com/office/word/2006/wordml" xmlns:wps="http://schemas.microsoft.com/office/word/2010/wordprocessingShape" mc:Ignorable="w14 w15 w16se w16cid w16 w16cex wp14">
   <w:body>
     <w:p>
       <w:pPr>
@@ -123,8 +123,6 @@
                 </w:rPr>
                 <m:t>2</m:t>
               </m:r>
-              <w:bookmarkStart w:id="0" w:name="_GoBack"/>
-              <w:bookmarkEnd w:id="0"/>
             </m:sub>
           </m:sSub>
           <m:r>
@@ -147,7 +145,7 @@
                 <w:rPr>
                   <w:rFonts w:ascii="Cambria Math" w:hAnsi="Cambria Math"/>
                 </w:rPr>
-                <m:t>2, -1, 1</m:t>
+                <m:t>1, -2, 1</m:t>
               </m:r>
             </m:e>
           </m:d>
@@ -186,7 +184,7 @@
                 <w:rPr>
                   <w:rFonts w:ascii="Cambria Math" w:hAnsi="Cambria Math"/>
                 </w:rPr>
-                <m:t>1</m:t>
+                <m:t>3</m:t>
               </m:r>
             </m:sub>
           </m:sSub>
@@ -210,7 +208,7 @@
                 <w:rPr>
                   <w:rFonts w:ascii="Cambria Math" w:hAnsi="Cambria Math"/>
                 </w:rPr>
-                <m:t>2, -1, 1</m:t>
+                <m:t>1, 1, 1</m:t>
               </m:r>
             </m:e>
           </m:d>
@@ -249,7 +247,7 @@
                 <w:rPr>
                   <w:rFonts w:ascii="Cambria Math" w:hAnsi="Cambria Math"/>
                 </w:rPr>
-                <m:t>1</m:t>
+                <m:t>4</m:t>
               </m:r>
             </m:sub>
           </m:sSub>
@@ -273,7 +271,7 @@
                 <w:rPr>
                   <w:rFonts w:ascii="Cambria Math" w:hAnsi="Cambria Math"/>
                 </w:rPr>
-                <m:t>2, -1, 1</m:t>
+                <m:t>-1, 0, 1</m:t>
               </m:r>
             </m:e>
           </m:d>
@@ -292,16 +290,1790 @@
     <w:p>
       <w:pPr>
         <w:pStyle w:val="ListParagraph"/>
-        <w:ind w:left="1080"/>
-        <w:rPr>
-          <w:rFonts w:eastAsiaTheme="minorEastAsia"/>
-        </w:rPr>
-      </w:pPr>
+        <w:numPr>
+          <w:ilvl w:val="0"/>
+          <w:numId w:val="3"/>
+        </w:numPr>
+        <w:rPr>
+          <w:rFonts w:eastAsiaTheme="minorEastAsia"/>
+        </w:rPr>
+      </w:pPr>
+      <w:r>
+        <w:rPr>
+          <w:rFonts w:eastAsiaTheme="minorEastAsia"/>
+        </w:rPr>
+        <w:t xml:space="preserve">Lines: </w:t>
+      </w:r>
+      <w:r>
+        <w:rPr>
+          <w:rFonts w:eastAsiaTheme="minorEastAsia"/>
+        </w:rPr>
+        <w:tab/>
+      </w:r>
+      <m:oMath>
+        <m:r>
+          <m:rPr>
+            <m:sty m:val="p"/>
+          </m:rPr>
+          <w:rPr>
+            <w:rFonts w:ascii="Cambria Math" w:hAnsi="Cambria Math"/>
+          </w:rPr>
+          <w:br/>
+        </m:r>
+      </m:oMath>
+      <m:oMathPara>
+        <m:oMath>
+          <m:sSub>
+            <m:sSubPr>
+              <m:ctrlPr>
+                <w:rPr>
+                  <w:rFonts w:ascii="Cambria Math" w:hAnsi="Cambria Math"/>
+                  <w:i/>
+                </w:rPr>
+              </m:ctrlPr>
+            </m:sSubPr>
+            <m:e>
+              <m:r>
+                <w:rPr>
+                  <w:rFonts w:ascii="Cambria Math" w:hAnsi="Cambria Math"/>
+                </w:rPr>
+                <m:t>l</m:t>
+              </m:r>
+            </m:e>
+            <m:sub>
+              <m:r>
+                <w:rPr>
+                  <w:rFonts w:ascii="Cambria Math" w:hAnsi="Cambria Math"/>
+                </w:rPr>
+                <m:t>1</m:t>
+              </m:r>
+            </m:sub>
+          </m:sSub>
+          <m:r>
+            <w:rPr>
+              <w:rFonts w:ascii="Cambria Math" w:hAnsi="Cambria Math"/>
+            </w:rPr>
+            <m:t>=</m:t>
+          </m:r>
+          <m:sSub>
+            <m:sSubPr>
+              <m:ctrlPr>
+                <w:rPr>
+                  <w:rFonts w:ascii="Cambria Math" w:hAnsi="Cambria Math"/>
+                  <w:i/>
+                </w:rPr>
+              </m:ctrlPr>
+            </m:sSubPr>
+            <m:e>
+              <m:r>
+                <w:rPr>
+                  <w:rFonts w:ascii="Cambria Math" w:hAnsi="Cambria Math"/>
+                </w:rPr>
+                <m:t>x</m:t>
+              </m:r>
+            </m:e>
+            <m:sub>
+              <m:r>
+                <w:rPr>
+                  <w:rFonts w:ascii="Cambria Math" w:hAnsi="Cambria Math"/>
+                </w:rPr>
+                <m:t>1</m:t>
+              </m:r>
+            </m:sub>
+          </m:sSub>
+          <m:r>
+            <w:rPr>
+              <w:rFonts w:ascii="Cambria Math" w:hAnsi="Cambria Math"/>
+            </w:rPr>
+            <m:t xml:space="preserve"> x </m:t>
+          </m:r>
+          <m:sSub>
+            <m:sSubPr>
+              <m:ctrlPr>
+                <w:rPr>
+                  <w:rFonts w:ascii="Cambria Math" w:hAnsi="Cambria Math"/>
+                  <w:i/>
+                </w:rPr>
+              </m:ctrlPr>
+            </m:sSubPr>
+            <m:e>
+              <m:r>
+                <w:rPr>
+                  <w:rFonts w:ascii="Cambria Math" w:hAnsi="Cambria Math"/>
+                </w:rPr>
+                <m:t>x</m:t>
+              </m:r>
+            </m:e>
+            <m:sub>
+              <m:r>
+                <w:rPr>
+                  <w:rFonts w:ascii="Cambria Math" w:hAnsi="Cambria Math"/>
+                </w:rPr>
+                <m:t>2</m:t>
+              </m:r>
+            </m:sub>
+          </m:sSub>
+          <m:r>
+            <w:rPr>
+              <w:rFonts w:ascii="Cambria Math" w:hAnsi="Cambria Math"/>
+            </w:rPr>
+            <m:t>=</m:t>
+          </m:r>
+          <m:d>
+            <m:dPr>
+              <m:ctrlPr>
+                <w:rPr>
+                  <w:rFonts w:ascii="Cambria Math" w:hAnsi="Cambria Math"/>
+                  <w:i/>
+                </w:rPr>
+              </m:ctrlPr>
+            </m:dPr>
+            <m:e>
+              <m:r>
+                <w:rPr>
+                  <w:rFonts w:ascii="Cambria Math" w:hAnsi="Cambria Math"/>
+                </w:rPr>
+                <m:t>-1*1-(-2)*1, 1*1-2*1, 2*(-2)-1*(-1)</m:t>
+              </m:r>
+            </m:e>
+          </m:d>
+          <m:r>
+            <w:rPr>
+              <w:rFonts w:ascii="Cambria Math" w:hAnsi="Cambria Math"/>
+            </w:rPr>
+            <m:t>=(1, -1, -3)</m:t>
+          </m:r>
+        </m:oMath>
+      </m:oMathPara>
     </w:p>
     <w:p>
       <w:pPr>
         <w:pStyle w:val="ListParagraph"/>
         <w:ind w:left="1080"/>
+        <w:rPr>
+          <w:rFonts w:eastAsiaTheme="minorEastAsia"/>
+        </w:rPr>
+      </w:pPr>
+      <m:oMathPara>
+        <m:oMath>
+          <m:sSub>
+            <m:sSubPr>
+              <m:ctrlPr>
+                <w:rPr>
+                  <w:rFonts w:ascii="Cambria Math" w:hAnsi="Cambria Math"/>
+                  <w:i/>
+                </w:rPr>
+              </m:ctrlPr>
+            </m:sSubPr>
+            <m:e>
+              <m:r>
+                <w:rPr>
+                  <w:rFonts w:ascii="Cambria Math" w:hAnsi="Cambria Math"/>
+                </w:rPr>
+                <m:t>l</m:t>
+              </m:r>
+            </m:e>
+            <m:sub>
+              <m:r>
+                <w:rPr>
+                  <w:rFonts w:ascii="Cambria Math" w:hAnsi="Cambria Math"/>
+                </w:rPr>
+                <m:t>2</m:t>
+              </m:r>
+            </m:sub>
+          </m:sSub>
+          <m:r>
+            <w:rPr>
+              <w:rFonts w:ascii="Cambria Math" w:hAnsi="Cambria Math"/>
+            </w:rPr>
+            <m:t>=</m:t>
+          </m:r>
+          <m:sSub>
+            <m:sSubPr>
+              <m:ctrlPr>
+                <w:rPr>
+                  <w:rFonts w:ascii="Cambria Math" w:hAnsi="Cambria Math"/>
+                  <w:i/>
+                </w:rPr>
+              </m:ctrlPr>
+            </m:sSubPr>
+            <m:e>
+              <m:r>
+                <w:rPr>
+                  <w:rFonts w:ascii="Cambria Math" w:hAnsi="Cambria Math"/>
+                </w:rPr>
+                <m:t>x</m:t>
+              </m:r>
+            </m:e>
+            <m:sub>
+              <m:r>
+                <w:rPr>
+                  <w:rFonts w:ascii="Cambria Math" w:hAnsi="Cambria Math"/>
+                </w:rPr>
+                <m:t>3</m:t>
+              </m:r>
+            </m:sub>
+          </m:sSub>
+          <m:r>
+            <w:rPr>
+              <w:rFonts w:ascii="Cambria Math" w:hAnsi="Cambria Math"/>
+            </w:rPr>
+            <m:t xml:space="preserve"> x </m:t>
+          </m:r>
+          <m:sSub>
+            <m:sSubPr>
+              <m:ctrlPr>
+                <w:rPr>
+                  <w:rFonts w:ascii="Cambria Math" w:hAnsi="Cambria Math"/>
+                  <w:i/>
+                </w:rPr>
+              </m:ctrlPr>
+            </m:sSubPr>
+            <m:e>
+              <m:r>
+                <w:rPr>
+                  <w:rFonts w:ascii="Cambria Math" w:hAnsi="Cambria Math"/>
+                </w:rPr>
+                <m:t>x</m:t>
+              </m:r>
+            </m:e>
+            <m:sub>
+              <m:r>
+                <w:rPr>
+                  <w:rFonts w:ascii="Cambria Math" w:hAnsi="Cambria Math"/>
+                </w:rPr>
+                <m:t>4</m:t>
+              </m:r>
+            </m:sub>
+          </m:sSub>
+          <m:r>
+            <w:rPr>
+              <w:rFonts w:ascii="Cambria Math" w:hAnsi="Cambria Math"/>
+            </w:rPr>
+            <m:t>=</m:t>
+          </m:r>
+          <m:d>
+            <m:dPr>
+              <m:ctrlPr>
+                <w:rPr>
+                  <w:rFonts w:ascii="Cambria Math" w:hAnsi="Cambria Math"/>
+                  <w:i/>
+                </w:rPr>
+              </m:ctrlPr>
+            </m:dPr>
+            <m:e>
+              <m:r>
+                <w:rPr>
+                  <w:rFonts w:ascii="Cambria Math" w:hAnsi="Cambria Math"/>
+                </w:rPr>
+                <m:t>1*1-0*1, 1*(-1)-1*1, 1*(0)-1*(-1)</m:t>
+              </m:r>
+            </m:e>
+          </m:d>
+          <m:r>
+            <w:rPr>
+              <w:rFonts w:ascii="Cambria Math" w:hAnsi="Cambria Math"/>
+            </w:rPr>
+            <m:t>=(1, -2, 1)</m:t>
+          </m:r>
+        </m:oMath>
+      </m:oMathPara>
+    </w:p>
+    <w:p>
+      <w:pPr>
+        <w:pStyle w:val="ListParagraph"/>
+        <w:ind w:left="1080"/>
+        <w:rPr>
+          <w:rFonts w:eastAsiaTheme="minorEastAsia"/>
+        </w:rPr>
+      </w:pPr>
+    </w:p>
+    <w:p>
+      <w:pPr>
+        <w:pStyle w:val="ListParagraph"/>
+        <w:numPr>
+          <w:ilvl w:val="0"/>
+          <w:numId w:val="3"/>
+        </w:numPr>
+        <w:rPr>
+          <w:rStyle w:val="fontstyle01"/>
+          <w:rFonts w:asciiTheme="minorHAnsi" w:eastAsiaTheme="minorEastAsia" w:hAnsiTheme="minorHAnsi"/>
+          <w:color w:val="auto"/>
+          <w:sz w:val="22"/>
+          <w:szCs w:val="22"/>
+        </w:rPr>
+      </w:pPr>
+      <w:r>
+        <w:rPr>
+          <w:rFonts w:eastAsiaTheme="minorEastAsia"/>
+        </w:rPr>
+        <w:t>Intersection</w:t>
+      </w:r>
+      <w:r>
+        <w:rPr>
+          <w:rStyle w:val="fontstyle01"/>
+        </w:rPr>
+        <w:t xml:space="preserve">: </w:t>
+      </w:r>
+    </w:p>
+    <w:p>
+      <w:pPr>
+        <w:pStyle w:val="ListParagraph"/>
+        <w:ind w:left="1440"/>
+        <w:rPr>
+          <w:rFonts w:eastAsiaTheme="minorEastAsia"/>
+        </w:rPr>
+      </w:pPr>
+      <m:oMathPara>
+        <m:oMath>
+          <m:sSub>
+            <m:sSubPr>
+              <m:ctrlPr>
+                <w:rPr>
+                  <w:rFonts w:ascii="Cambria Math" w:hAnsi="Cambria Math"/>
+                  <w:i/>
+                </w:rPr>
+              </m:ctrlPr>
+            </m:sSubPr>
+            <m:e>
+              <m:r>
+                <w:rPr>
+                  <w:rFonts w:ascii="Cambria Math" w:hAnsi="Cambria Math"/>
+                </w:rPr>
+                <m:t>x</m:t>
+              </m:r>
+            </m:e>
+            <m:sub>
+              <m:r>
+                <w:rPr>
+                  <w:rFonts w:ascii="Cambria Math" w:hAnsi="Cambria Math"/>
+                </w:rPr>
+                <m:t>0</m:t>
+              </m:r>
+            </m:sub>
+          </m:sSub>
+          <m:r>
+            <w:rPr>
+              <w:rFonts w:ascii="Cambria Math" w:hAnsi="Cambria Math"/>
+            </w:rPr>
+            <m:t>=</m:t>
+          </m:r>
+          <m:sSub>
+            <m:sSubPr>
+              <m:ctrlPr>
+                <w:rPr>
+                  <w:rFonts w:ascii="Cambria Math" w:hAnsi="Cambria Math"/>
+                  <w:i/>
+                </w:rPr>
+              </m:ctrlPr>
+            </m:sSubPr>
+            <m:e>
+              <m:r>
+                <w:rPr>
+                  <w:rFonts w:ascii="Cambria Math" w:hAnsi="Cambria Math"/>
+                </w:rPr>
+                <m:t>l</m:t>
+              </m:r>
+            </m:e>
+            <m:sub>
+              <m:r>
+                <w:rPr>
+                  <w:rFonts w:ascii="Cambria Math" w:hAnsi="Cambria Math"/>
+                </w:rPr>
+                <m:t>1</m:t>
+              </m:r>
+            </m:sub>
+          </m:sSub>
+          <m:r>
+            <w:rPr>
+              <w:rFonts w:ascii="Cambria Math" w:hAnsi="Cambria Math"/>
+            </w:rPr>
+            <m:t xml:space="preserve"> x </m:t>
+          </m:r>
+          <m:sSub>
+            <m:sSubPr>
+              <m:ctrlPr>
+                <w:rPr>
+                  <w:rFonts w:ascii="Cambria Math" w:hAnsi="Cambria Math"/>
+                  <w:i/>
+                </w:rPr>
+              </m:ctrlPr>
+            </m:sSubPr>
+            <m:e>
+              <m:r>
+                <w:rPr>
+                  <w:rFonts w:ascii="Cambria Math" w:hAnsi="Cambria Math"/>
+                </w:rPr>
+                <m:t>l</m:t>
+              </m:r>
+            </m:e>
+            <m:sub>
+              <m:r>
+                <w:rPr>
+                  <w:rFonts w:ascii="Cambria Math" w:hAnsi="Cambria Math"/>
+                </w:rPr>
+                <m:t>2</m:t>
+              </m:r>
+            </m:sub>
+          </m:sSub>
+          <m:r>
+            <w:rPr>
+              <w:rFonts w:ascii="Cambria Math" w:hAnsi="Cambria Math"/>
+            </w:rPr>
+            <m:t>=(-7, -4, -1)</m:t>
+          </m:r>
+        </m:oMath>
+      </m:oMathPara>
+    </w:p>
+    <w:p>
+      <w:pPr>
+        <w:pStyle w:val="ListParagraph"/>
+        <w:ind w:left="1440"/>
+        <w:rPr>
+          <w:rFonts w:eastAsiaTheme="minorEastAsia"/>
+        </w:rPr>
+      </w:pPr>
+      <m:oMathPara>
+        <m:oMath>
+          <m:r>
+            <w:rPr>
+              <w:rFonts w:ascii="Cambria Math" w:eastAsiaTheme="minorEastAsia" w:hAnsi="Cambria Math"/>
+            </w:rPr>
+            <m:t>Cartesian=&gt;</m:t>
+          </m:r>
+          <m:sSub>
+            <m:sSubPr>
+              <m:ctrlPr>
+                <w:rPr>
+                  <w:rFonts w:ascii="Cambria Math" w:hAnsi="Cambria Math"/>
+                  <w:i/>
+                </w:rPr>
+              </m:ctrlPr>
+            </m:sSubPr>
+            <m:e>
+              <m:r>
+                <w:rPr>
+                  <w:rFonts w:ascii="Cambria Math" w:hAnsi="Cambria Math"/>
+                </w:rPr>
+                <m:t>x</m:t>
+              </m:r>
+            </m:e>
+            <m:sub>
+              <m:r>
+                <w:rPr>
+                  <w:rFonts w:ascii="Cambria Math" w:hAnsi="Cambria Math"/>
+                </w:rPr>
+                <m:t>0</m:t>
+              </m:r>
+            </m:sub>
+          </m:sSub>
+          <m:r>
+            <w:rPr>
+              <w:rFonts w:ascii="Cambria Math" w:hAnsi="Cambria Math"/>
+            </w:rPr>
+            <m:t>=(7, 4)</m:t>
+          </m:r>
+        </m:oMath>
+      </m:oMathPara>
+    </w:p>
+    <w:p>
+      <w:pPr>
+        <w:pStyle w:val="ListParagraph"/>
+        <w:numPr>
+          <w:ilvl w:val="0"/>
+          <w:numId w:val="2"/>
+        </w:numPr>
+        <w:rPr>
+          <w:rFonts w:eastAsiaTheme="minorEastAsia"/>
+        </w:rPr>
+      </w:pPr>
+      <w:r>
+        <w:rPr>
+          <w:rFonts w:eastAsiaTheme="minorEastAsia"/>
+        </w:rPr>
+        <w:t xml:space="preserve"> </w:t>
+      </w:r>
+    </w:p>
+    <w:p>
+      <w:pPr>
+        <w:pStyle w:val="ListParagraph"/>
+        <w:numPr>
+          <w:ilvl w:val="0"/>
+          <w:numId w:val="4"/>
+        </w:numPr>
+        <w:rPr>
+          <w:rFonts w:eastAsiaTheme="minorEastAsia"/>
+        </w:rPr>
+      </w:pPr>
+      <w:r>
+        <w:rPr>
+          <w:rFonts w:eastAsiaTheme="minorEastAsia"/>
+        </w:rPr>
+        <w:t>Translation</w:t>
+      </w:r>
+      <w:r>
+        <w:rPr>
+          <w:rFonts w:eastAsiaTheme="minorEastAsia"/>
+        </w:rPr>
+        <w:t xml:space="preserve">: </w:t>
+      </w:r>
+      <m:oMath>
+        <m:d>
+          <m:dPr>
+            <m:begChr m:val="["/>
+            <m:endChr m:val="]"/>
+            <m:ctrlPr>
+              <w:rPr>
+                <w:rFonts w:ascii="Cambria Math" w:eastAsiaTheme="minorEastAsia" w:hAnsi="Cambria Math"/>
+                <w:i/>
+              </w:rPr>
+            </m:ctrlPr>
+          </m:dPr>
+          <m:e>
+            <m:m>
+              <m:mPr>
+                <m:mcs>
+                  <m:mc>
+                    <m:mcPr>
+                      <m:count m:val="1"/>
+                      <m:mcJc m:val="center"/>
+                    </m:mcPr>
+                  </m:mc>
+                </m:mcs>
+                <m:ctrlPr>
+                  <w:rPr>
+                    <w:rFonts w:ascii="Cambria Math" w:eastAsiaTheme="minorEastAsia" w:hAnsi="Cambria Math"/>
+                    <w:i/>
+                  </w:rPr>
+                </m:ctrlPr>
+              </m:mPr>
+              <m:mr>
+                <m:e>
+                  <m:sSub>
+                    <m:sSubPr>
+                      <m:ctrlPr>
+                        <w:rPr>
+                          <w:rFonts w:ascii="Cambria Math" w:eastAsiaTheme="minorEastAsia" w:hAnsi="Cambria Math"/>
+                          <w:i/>
+                        </w:rPr>
+                      </m:ctrlPr>
+                    </m:sSubPr>
+                    <m:e>
+                      <m:r>
+                        <w:rPr>
+                          <w:rFonts w:ascii="Cambria Math" w:eastAsiaTheme="minorEastAsia" w:hAnsi="Cambria Math"/>
+                        </w:rPr>
+                        <m:t>t</m:t>
+                      </m:r>
+                    </m:e>
+                    <m:sub>
+                      <m:r>
+                        <w:rPr>
+                          <w:rFonts w:ascii="Cambria Math" w:eastAsiaTheme="minorEastAsia" w:hAnsi="Cambria Math"/>
+                        </w:rPr>
+                        <m:t>1</m:t>
+                      </m:r>
+                    </m:sub>
+                  </m:sSub>
+                </m:e>
+              </m:mr>
+              <m:mr>
+                <m:e>
+                  <m:sSub>
+                    <m:sSubPr>
+                      <m:ctrlPr>
+                        <w:rPr>
+                          <w:rFonts w:ascii="Cambria Math" w:eastAsiaTheme="minorEastAsia" w:hAnsi="Cambria Math"/>
+                          <w:i/>
+                        </w:rPr>
+                      </m:ctrlPr>
+                    </m:sSubPr>
+                    <m:e>
+                      <m:r>
+                        <w:rPr>
+                          <w:rFonts w:ascii="Cambria Math" w:eastAsiaTheme="minorEastAsia" w:hAnsi="Cambria Math"/>
+                        </w:rPr>
+                        <m:t>t</m:t>
+                      </m:r>
+                    </m:e>
+                    <m:sub>
+                      <m:r>
+                        <w:rPr>
+                          <w:rFonts w:ascii="Cambria Math" w:eastAsiaTheme="minorEastAsia" w:hAnsi="Cambria Math"/>
+                        </w:rPr>
+                        <m:t>2</m:t>
+                      </m:r>
+                    </m:sub>
+                  </m:sSub>
+                </m:e>
+              </m:mr>
+            </m:m>
+          </m:e>
+        </m:d>
+      </m:oMath>
+      <w:r>
+        <w:rPr>
+          <w:rFonts w:eastAsiaTheme="minorEastAsia"/>
+        </w:rPr>
+        <w:t xml:space="preserve"> </w:t>
+      </w:r>
+      <w:r>
+        <w:rPr>
+          <w:rFonts w:eastAsiaTheme="minorEastAsia"/>
+        </w:rPr>
+        <w:t xml:space="preserve">: </w:t>
+      </w:r>
+      <w:r>
+        <w:rPr>
+          <w:rFonts w:eastAsiaTheme="minorEastAsia"/>
+        </w:rPr>
+        <w:t xml:space="preserve">2 </w:t>
+      </w:r>
+      <w:proofErr w:type="spellStart"/>
+      <w:r>
+        <w:rPr>
+          <w:rFonts w:eastAsiaTheme="minorEastAsia"/>
+        </w:rPr>
+        <w:t>Dof</w:t>
+      </w:r>
+      <w:proofErr w:type="spellEnd"/>
+    </w:p>
+    <w:p>
+      <w:pPr>
+        <w:pStyle w:val="ListParagraph"/>
+        <w:numPr>
+          <w:ilvl w:val="0"/>
+          <w:numId w:val="4"/>
+        </w:numPr>
+        <w:rPr>
+          <w:rFonts w:eastAsiaTheme="minorEastAsia"/>
+        </w:rPr>
+      </w:pPr>
+      <w:r>
+        <w:rPr>
+          <w:rFonts w:eastAsiaTheme="minorEastAsia"/>
+        </w:rPr>
+        <w:t>Euclidean</w:t>
+      </w:r>
+      <w:r>
+        <w:rPr>
+          <w:rFonts w:eastAsiaTheme="minorEastAsia"/>
+        </w:rPr>
+        <w:t xml:space="preserve">: </w:t>
+      </w:r>
+      <m:oMath>
+        <m:d>
+          <m:dPr>
+            <m:begChr m:val="["/>
+            <m:endChr m:val="]"/>
+            <m:ctrlPr>
+              <w:rPr>
+                <w:rFonts w:ascii="Cambria Math" w:eastAsiaTheme="minorEastAsia" w:hAnsi="Cambria Math"/>
+                <w:i/>
+              </w:rPr>
+            </m:ctrlPr>
+          </m:dPr>
+          <m:e>
+            <m:m>
+              <m:mPr>
+                <m:mcs>
+                  <m:mc>
+                    <m:mcPr>
+                      <m:count m:val="3"/>
+                      <m:mcJc m:val="center"/>
+                    </m:mcPr>
+                  </m:mc>
+                </m:mcs>
+                <m:ctrlPr>
+                  <w:rPr>
+                    <w:rFonts w:ascii="Cambria Math" w:eastAsiaTheme="minorEastAsia" w:hAnsi="Cambria Math"/>
+                    <w:i/>
+                  </w:rPr>
+                </m:ctrlPr>
+              </m:mPr>
+              <m:mr>
+                <m:e>
+                  <m:r>
+                    <w:rPr>
+                      <w:rFonts w:ascii="Cambria Math" w:eastAsiaTheme="minorEastAsia" w:hAnsi="Cambria Math"/>
+                    </w:rPr>
+                    <m:t>cos θ</m:t>
+                  </m:r>
+                </m:e>
+                <m:e>
+                  <m:r>
+                    <w:rPr>
+                      <w:rFonts w:ascii="Cambria Math" w:eastAsiaTheme="minorEastAsia" w:hAnsi="Cambria Math"/>
+                    </w:rPr>
+                    <m:t>-sin θ</m:t>
+                  </m:r>
+                </m:e>
+                <m:e>
+                  <m:sSub>
+                    <m:sSubPr>
+                      <m:ctrlPr>
+                        <w:rPr>
+                          <w:rFonts w:ascii="Cambria Math" w:eastAsiaTheme="minorEastAsia" w:hAnsi="Cambria Math"/>
+                          <w:i/>
+                        </w:rPr>
+                      </m:ctrlPr>
+                    </m:sSubPr>
+                    <m:e>
+                      <m:r>
+                        <w:rPr>
+                          <w:rFonts w:ascii="Cambria Math" w:eastAsiaTheme="minorEastAsia" w:hAnsi="Cambria Math"/>
+                        </w:rPr>
+                        <m:t>t</m:t>
+                      </m:r>
+                    </m:e>
+                    <m:sub>
+                      <m:r>
+                        <w:rPr>
+                          <w:rFonts w:ascii="Cambria Math" w:eastAsiaTheme="minorEastAsia" w:hAnsi="Cambria Math"/>
+                        </w:rPr>
+                        <m:t>x</m:t>
+                      </m:r>
+                    </m:sub>
+                  </m:sSub>
+                </m:e>
+              </m:mr>
+              <m:mr>
+                <m:e>
+                  <m:r>
+                    <w:rPr>
+                      <w:rFonts w:ascii="Cambria Math" w:eastAsiaTheme="minorEastAsia" w:hAnsi="Cambria Math"/>
+                    </w:rPr>
+                    <m:t>sin θ</m:t>
+                  </m:r>
+                </m:e>
+                <m:e>
+                  <m:r>
+                    <w:rPr>
+                      <w:rFonts w:ascii="Cambria Math" w:eastAsiaTheme="minorEastAsia" w:hAnsi="Cambria Math"/>
+                    </w:rPr>
+                    <m:t>cos θ</m:t>
+                  </m:r>
+                </m:e>
+                <m:e>
+                  <m:sSub>
+                    <m:sSubPr>
+                      <m:ctrlPr>
+                        <w:rPr>
+                          <w:rFonts w:ascii="Cambria Math" w:eastAsiaTheme="minorEastAsia" w:hAnsi="Cambria Math"/>
+                          <w:i/>
+                        </w:rPr>
+                      </m:ctrlPr>
+                    </m:sSubPr>
+                    <m:e>
+                      <m:r>
+                        <w:rPr>
+                          <w:rFonts w:ascii="Cambria Math" w:eastAsiaTheme="minorEastAsia" w:hAnsi="Cambria Math"/>
+                        </w:rPr>
+                        <m:t>t</m:t>
+                      </m:r>
+                    </m:e>
+                    <m:sub>
+                      <m:r>
+                        <w:rPr>
+                          <w:rFonts w:ascii="Cambria Math" w:eastAsiaTheme="minorEastAsia" w:hAnsi="Cambria Math"/>
+                        </w:rPr>
+                        <m:t>y</m:t>
+                      </m:r>
+                    </m:sub>
+                  </m:sSub>
+                </m:e>
+              </m:mr>
+              <m:mr>
+                <m:e>
+                  <m:r>
+                    <w:rPr>
+                      <w:rFonts w:ascii="Cambria Math" w:eastAsiaTheme="minorEastAsia" w:hAnsi="Cambria Math"/>
+                    </w:rPr>
+                    <m:t>0</m:t>
+                  </m:r>
+                </m:e>
+                <m:e>
+                  <m:r>
+                    <w:rPr>
+                      <w:rFonts w:ascii="Cambria Math" w:eastAsiaTheme="minorEastAsia" w:hAnsi="Cambria Math"/>
+                    </w:rPr>
+                    <m:t>0</m:t>
+                  </m:r>
+                </m:e>
+                <m:e>
+                  <m:r>
+                    <w:rPr>
+                      <w:rFonts w:ascii="Cambria Math" w:eastAsiaTheme="minorEastAsia" w:hAnsi="Cambria Math"/>
+                    </w:rPr>
+                    <m:t>1</m:t>
+                  </m:r>
+                </m:e>
+              </m:mr>
+            </m:m>
+          </m:e>
+        </m:d>
+      </m:oMath>
+      <w:r>
+        <w:rPr>
+          <w:rFonts w:eastAsiaTheme="minorEastAsia"/>
+        </w:rPr>
+        <w:t xml:space="preserve"> </w:t>
+      </w:r>
+      <w:r>
+        <w:rPr>
+          <w:rFonts w:eastAsiaTheme="minorEastAsia"/>
+        </w:rPr>
+        <w:t xml:space="preserve">: </w:t>
+      </w:r>
+      <w:r>
+        <w:rPr>
+          <w:rFonts w:eastAsiaTheme="minorEastAsia"/>
+        </w:rPr>
+        <w:t xml:space="preserve">3 </w:t>
+      </w:r>
+      <w:proofErr w:type="spellStart"/>
+      <w:r>
+        <w:rPr>
+          <w:rFonts w:eastAsiaTheme="minorEastAsia"/>
+        </w:rPr>
+        <w:t>Dof</w:t>
+      </w:r>
+      <w:proofErr w:type="spellEnd"/>
+      <w:r>
+        <w:rPr>
+          <w:rFonts w:eastAsiaTheme="minorEastAsia"/>
+        </w:rPr>
+        <w:t xml:space="preserve"> </w:t>
+      </w:r>
+    </w:p>
+    <w:p>
+      <w:pPr>
+        <w:pStyle w:val="ListParagraph"/>
+        <w:numPr>
+          <w:ilvl w:val="0"/>
+          <w:numId w:val="4"/>
+        </w:numPr>
+        <w:rPr>
+          <w:rFonts w:eastAsiaTheme="minorEastAsia"/>
+        </w:rPr>
+      </w:pPr>
+      <w:r>
+        <w:rPr>
+          <w:rFonts w:eastAsiaTheme="minorEastAsia"/>
+        </w:rPr>
+        <w:t>similarity</w:t>
+      </w:r>
+      <w:r>
+        <w:rPr>
+          <w:rFonts w:eastAsiaTheme="minorEastAsia"/>
+        </w:rPr>
+        <w:t xml:space="preserve">: </w:t>
+      </w:r>
+      <m:oMath>
+        <m:d>
+          <m:dPr>
+            <m:begChr m:val="["/>
+            <m:endChr m:val="]"/>
+            <m:ctrlPr>
+              <w:rPr>
+                <w:rFonts w:ascii="Cambria Math" w:eastAsiaTheme="minorEastAsia" w:hAnsi="Cambria Math"/>
+                <w:i/>
+              </w:rPr>
+            </m:ctrlPr>
+          </m:dPr>
+          <m:e>
+            <m:m>
+              <m:mPr>
+                <m:mcs>
+                  <m:mc>
+                    <m:mcPr>
+                      <m:count m:val="3"/>
+                      <m:mcJc m:val="center"/>
+                    </m:mcPr>
+                  </m:mc>
+                </m:mcs>
+                <m:ctrlPr>
+                  <w:rPr>
+                    <w:rFonts w:ascii="Cambria Math" w:eastAsiaTheme="minorEastAsia" w:hAnsi="Cambria Math"/>
+                    <w:i/>
+                  </w:rPr>
+                </m:ctrlPr>
+              </m:mPr>
+              <m:mr>
+                <m:e>
+                  <m:r>
+                    <w:rPr>
+                      <w:rFonts w:ascii="Cambria Math" w:eastAsiaTheme="minorEastAsia" w:hAnsi="Cambria Math"/>
+                    </w:rPr>
+                    <m:t>scos θ</m:t>
+                  </m:r>
+                </m:e>
+                <m:e>
+                  <m:r>
+                    <w:rPr>
+                      <w:rFonts w:ascii="Cambria Math" w:eastAsiaTheme="minorEastAsia" w:hAnsi="Cambria Math"/>
+                    </w:rPr>
+                    <m:t>-ssin θ</m:t>
+                  </m:r>
+                </m:e>
+                <m:e>
+                  <m:sSub>
+                    <m:sSubPr>
+                      <m:ctrlPr>
+                        <w:rPr>
+                          <w:rFonts w:ascii="Cambria Math" w:eastAsiaTheme="minorEastAsia" w:hAnsi="Cambria Math"/>
+                          <w:i/>
+                        </w:rPr>
+                      </m:ctrlPr>
+                    </m:sSubPr>
+                    <m:e>
+                      <m:r>
+                        <w:rPr>
+                          <w:rFonts w:ascii="Cambria Math" w:eastAsiaTheme="minorEastAsia" w:hAnsi="Cambria Math"/>
+                        </w:rPr>
+                        <m:t>t</m:t>
+                      </m:r>
+                    </m:e>
+                    <m:sub>
+                      <m:r>
+                        <w:rPr>
+                          <w:rFonts w:ascii="Cambria Math" w:eastAsiaTheme="minorEastAsia" w:hAnsi="Cambria Math"/>
+                        </w:rPr>
+                        <m:t>x</m:t>
+                      </m:r>
+                    </m:sub>
+                  </m:sSub>
+                </m:e>
+              </m:mr>
+              <m:mr>
+                <m:e>
+                  <m:r>
+                    <w:rPr>
+                      <w:rFonts w:ascii="Cambria Math" w:eastAsiaTheme="minorEastAsia" w:hAnsi="Cambria Math"/>
+                    </w:rPr>
+                    <m:t>ssin θ</m:t>
+                  </m:r>
+                </m:e>
+                <m:e>
+                  <m:r>
+                    <w:rPr>
+                      <w:rFonts w:ascii="Cambria Math" w:eastAsiaTheme="minorEastAsia" w:hAnsi="Cambria Math"/>
+                    </w:rPr>
+                    <m:t>scos θ</m:t>
+                  </m:r>
+                </m:e>
+                <m:e>
+                  <m:sSub>
+                    <m:sSubPr>
+                      <m:ctrlPr>
+                        <w:rPr>
+                          <w:rFonts w:ascii="Cambria Math" w:eastAsiaTheme="minorEastAsia" w:hAnsi="Cambria Math"/>
+                          <w:i/>
+                        </w:rPr>
+                      </m:ctrlPr>
+                    </m:sSubPr>
+                    <m:e>
+                      <m:r>
+                        <w:rPr>
+                          <w:rFonts w:ascii="Cambria Math" w:eastAsiaTheme="minorEastAsia" w:hAnsi="Cambria Math"/>
+                        </w:rPr>
+                        <m:t>t</m:t>
+                      </m:r>
+                    </m:e>
+                    <m:sub>
+                      <m:r>
+                        <w:rPr>
+                          <w:rFonts w:ascii="Cambria Math" w:eastAsiaTheme="minorEastAsia" w:hAnsi="Cambria Math"/>
+                        </w:rPr>
+                        <m:t>y</m:t>
+                      </m:r>
+                    </m:sub>
+                  </m:sSub>
+                </m:e>
+              </m:mr>
+              <m:mr>
+                <m:e>
+                  <m:r>
+                    <w:rPr>
+                      <w:rFonts w:ascii="Cambria Math" w:eastAsiaTheme="minorEastAsia" w:hAnsi="Cambria Math"/>
+                    </w:rPr>
+                    <m:t>0</m:t>
+                  </m:r>
+                </m:e>
+                <m:e>
+                  <m:r>
+                    <w:rPr>
+                      <w:rFonts w:ascii="Cambria Math" w:eastAsiaTheme="minorEastAsia" w:hAnsi="Cambria Math"/>
+                    </w:rPr>
+                    <m:t>0</m:t>
+                  </m:r>
+                </m:e>
+                <m:e>
+                  <m:r>
+                    <w:rPr>
+                      <w:rFonts w:ascii="Cambria Math" w:eastAsiaTheme="minorEastAsia" w:hAnsi="Cambria Math"/>
+                    </w:rPr>
+                    <m:t>1</m:t>
+                  </m:r>
+                </m:e>
+              </m:mr>
+            </m:m>
+          </m:e>
+        </m:d>
+      </m:oMath>
+      <w:r>
+        <w:rPr>
+          <w:rFonts w:eastAsiaTheme="minorEastAsia"/>
+        </w:rPr>
+        <w:t xml:space="preserve"> </w:t>
+      </w:r>
+      <w:r>
+        <w:rPr>
+          <w:rFonts w:eastAsiaTheme="minorEastAsia"/>
+        </w:rPr>
+        <w:t>:</w:t>
+      </w:r>
+      <w:r>
+        <w:rPr>
+          <w:rFonts w:eastAsiaTheme="minorEastAsia"/>
+        </w:rPr>
+        <w:t xml:space="preserve"> 4 </w:t>
+      </w:r>
+      <w:proofErr w:type="spellStart"/>
+      <w:r>
+        <w:rPr>
+          <w:rFonts w:eastAsiaTheme="minorEastAsia"/>
+        </w:rPr>
+        <w:t>Dof</w:t>
+      </w:r>
+      <w:proofErr w:type="spellEnd"/>
+    </w:p>
+    <w:p>
+      <w:pPr>
+        <w:pStyle w:val="ListParagraph"/>
+        <w:numPr>
+          <w:ilvl w:val="0"/>
+          <w:numId w:val="4"/>
+        </w:numPr>
+        <w:rPr>
+          <w:rFonts w:eastAsiaTheme="minorEastAsia"/>
+        </w:rPr>
+      </w:pPr>
+      <w:r>
+        <w:rPr>
+          <w:rFonts w:eastAsiaTheme="minorEastAsia"/>
+        </w:rPr>
+        <w:t>affine</w:t>
+      </w:r>
+      <w:r>
+        <w:rPr>
+          <w:rFonts w:eastAsiaTheme="minorEastAsia"/>
+        </w:rPr>
+        <w:t xml:space="preserve">: </w:t>
+      </w:r>
+      <m:oMath>
+        <m:d>
+          <m:dPr>
+            <m:begChr m:val="["/>
+            <m:endChr m:val="]"/>
+            <m:ctrlPr>
+              <w:rPr>
+                <w:rFonts w:ascii="Cambria Math" w:eastAsiaTheme="minorEastAsia" w:hAnsi="Cambria Math"/>
+                <w:i/>
+              </w:rPr>
+            </m:ctrlPr>
+          </m:dPr>
+          <m:e>
+            <m:m>
+              <m:mPr>
+                <m:mcs>
+                  <m:mc>
+                    <m:mcPr>
+                      <m:count m:val="3"/>
+                      <m:mcJc m:val="center"/>
+                    </m:mcPr>
+                  </m:mc>
+                </m:mcs>
+                <m:ctrlPr>
+                  <w:rPr>
+                    <w:rFonts w:ascii="Cambria Math" w:eastAsiaTheme="minorEastAsia" w:hAnsi="Cambria Math"/>
+                    <w:i/>
+                  </w:rPr>
+                </m:ctrlPr>
+              </m:mPr>
+              <m:mr>
+                <m:e>
+                  <m:sSub>
+                    <m:sSubPr>
+                      <m:ctrlPr>
+                        <w:rPr>
+                          <w:rFonts w:ascii="Cambria Math" w:eastAsiaTheme="minorEastAsia" w:hAnsi="Cambria Math"/>
+                          <w:i/>
+                        </w:rPr>
+                      </m:ctrlPr>
+                    </m:sSubPr>
+                    <m:e>
+                      <m:r>
+                        <w:rPr>
+                          <w:rFonts w:ascii="Cambria Math" w:eastAsiaTheme="minorEastAsia" w:hAnsi="Cambria Math"/>
+                        </w:rPr>
+                        <m:t>a</m:t>
+                      </m:r>
+                    </m:e>
+                    <m:sub>
+                      <m:r>
+                        <w:rPr>
+                          <w:rFonts w:ascii="Cambria Math" w:eastAsiaTheme="minorEastAsia" w:hAnsi="Cambria Math"/>
+                        </w:rPr>
+                        <m:t>11</m:t>
+                      </m:r>
+                    </m:sub>
+                  </m:sSub>
+                </m:e>
+                <m:e>
+                  <m:sSub>
+                    <m:sSubPr>
+                      <m:ctrlPr>
+                        <w:rPr>
+                          <w:rFonts w:ascii="Cambria Math" w:eastAsiaTheme="minorEastAsia" w:hAnsi="Cambria Math"/>
+                          <w:i/>
+                        </w:rPr>
+                      </m:ctrlPr>
+                    </m:sSubPr>
+                    <m:e>
+                      <m:r>
+                        <w:rPr>
+                          <w:rFonts w:ascii="Cambria Math" w:eastAsiaTheme="minorEastAsia" w:hAnsi="Cambria Math"/>
+                        </w:rPr>
+                        <m:t>a</m:t>
+                      </m:r>
+                    </m:e>
+                    <m:sub>
+                      <m:r>
+                        <w:rPr>
+                          <w:rFonts w:ascii="Cambria Math" w:eastAsiaTheme="minorEastAsia" w:hAnsi="Cambria Math"/>
+                        </w:rPr>
+                        <m:t>12</m:t>
+                      </m:r>
+                    </m:sub>
+                  </m:sSub>
+                </m:e>
+                <m:e>
+                  <m:sSub>
+                    <m:sSubPr>
+                      <m:ctrlPr>
+                        <w:rPr>
+                          <w:rFonts w:ascii="Cambria Math" w:eastAsiaTheme="minorEastAsia" w:hAnsi="Cambria Math"/>
+                          <w:i/>
+                        </w:rPr>
+                      </m:ctrlPr>
+                    </m:sSubPr>
+                    <m:e>
+                      <m:r>
+                        <w:rPr>
+                          <w:rFonts w:ascii="Cambria Math" w:eastAsiaTheme="minorEastAsia" w:hAnsi="Cambria Math"/>
+                        </w:rPr>
+                        <m:t>t</m:t>
+                      </m:r>
+                    </m:e>
+                    <m:sub>
+                      <m:r>
+                        <w:rPr>
+                          <w:rFonts w:ascii="Cambria Math" w:eastAsiaTheme="minorEastAsia" w:hAnsi="Cambria Math"/>
+                        </w:rPr>
+                        <m:t>x</m:t>
+                      </m:r>
+                    </m:sub>
+                  </m:sSub>
+                </m:e>
+              </m:mr>
+              <m:mr>
+                <m:e>
+                  <m:sSub>
+                    <m:sSubPr>
+                      <m:ctrlPr>
+                        <w:rPr>
+                          <w:rFonts w:ascii="Cambria Math" w:eastAsiaTheme="minorEastAsia" w:hAnsi="Cambria Math"/>
+                          <w:i/>
+                        </w:rPr>
+                      </m:ctrlPr>
+                    </m:sSubPr>
+                    <m:e>
+                      <m:r>
+                        <w:rPr>
+                          <w:rFonts w:ascii="Cambria Math" w:eastAsiaTheme="minorEastAsia" w:hAnsi="Cambria Math"/>
+                        </w:rPr>
+                        <m:t>a</m:t>
+                      </m:r>
+                    </m:e>
+                    <m:sub>
+                      <m:r>
+                        <w:rPr>
+                          <w:rFonts w:ascii="Cambria Math" w:eastAsiaTheme="minorEastAsia" w:hAnsi="Cambria Math"/>
+                        </w:rPr>
+                        <m:t>21</m:t>
+                      </m:r>
+                    </m:sub>
+                  </m:sSub>
+                </m:e>
+                <m:e>
+                  <m:sSub>
+                    <m:sSubPr>
+                      <m:ctrlPr>
+                        <w:rPr>
+                          <w:rFonts w:ascii="Cambria Math" w:eastAsiaTheme="minorEastAsia" w:hAnsi="Cambria Math"/>
+                          <w:i/>
+                        </w:rPr>
+                      </m:ctrlPr>
+                    </m:sSubPr>
+                    <m:e>
+                      <m:r>
+                        <w:rPr>
+                          <w:rFonts w:ascii="Cambria Math" w:eastAsiaTheme="minorEastAsia" w:hAnsi="Cambria Math"/>
+                        </w:rPr>
+                        <m:t>a</m:t>
+                      </m:r>
+                    </m:e>
+                    <m:sub>
+                      <m:r>
+                        <w:rPr>
+                          <w:rFonts w:ascii="Cambria Math" w:eastAsiaTheme="minorEastAsia" w:hAnsi="Cambria Math"/>
+                        </w:rPr>
+                        <m:t>22</m:t>
+                      </m:r>
+                    </m:sub>
+                  </m:sSub>
+                </m:e>
+                <m:e>
+                  <m:sSub>
+                    <m:sSubPr>
+                      <m:ctrlPr>
+                        <w:rPr>
+                          <w:rFonts w:ascii="Cambria Math" w:eastAsiaTheme="minorEastAsia" w:hAnsi="Cambria Math"/>
+                          <w:i/>
+                        </w:rPr>
+                      </m:ctrlPr>
+                    </m:sSubPr>
+                    <m:e>
+                      <m:r>
+                        <w:rPr>
+                          <w:rFonts w:ascii="Cambria Math" w:eastAsiaTheme="minorEastAsia" w:hAnsi="Cambria Math"/>
+                        </w:rPr>
+                        <m:t>t</m:t>
+                      </m:r>
+                    </m:e>
+                    <m:sub>
+                      <m:r>
+                        <w:rPr>
+                          <w:rFonts w:ascii="Cambria Math" w:eastAsiaTheme="minorEastAsia" w:hAnsi="Cambria Math"/>
+                        </w:rPr>
+                        <m:t>y</m:t>
+                      </m:r>
+                    </m:sub>
+                  </m:sSub>
+                </m:e>
+              </m:mr>
+              <m:mr>
+                <m:e>
+                  <m:r>
+                    <w:rPr>
+                      <w:rFonts w:ascii="Cambria Math" w:eastAsiaTheme="minorEastAsia" w:hAnsi="Cambria Math"/>
+                    </w:rPr>
+                    <m:t>0</m:t>
+                  </m:r>
+                </m:e>
+                <m:e>
+                  <m:r>
+                    <w:rPr>
+                      <w:rFonts w:ascii="Cambria Math" w:eastAsiaTheme="minorEastAsia" w:hAnsi="Cambria Math"/>
+                    </w:rPr>
+                    <m:t>0</m:t>
+                  </m:r>
+                </m:e>
+                <m:e>
+                  <m:r>
+                    <w:rPr>
+                      <w:rFonts w:ascii="Cambria Math" w:eastAsiaTheme="minorEastAsia" w:hAnsi="Cambria Math"/>
+                    </w:rPr>
+                    <m:t>1</m:t>
+                  </m:r>
+                </m:e>
+              </m:mr>
+            </m:m>
+          </m:e>
+        </m:d>
+      </m:oMath>
+      <w:r>
+        <w:rPr>
+          <w:rFonts w:eastAsiaTheme="minorEastAsia"/>
+        </w:rPr>
+        <w:t xml:space="preserve"> </w:t>
+      </w:r>
+      <w:r>
+        <w:rPr>
+          <w:rFonts w:eastAsiaTheme="minorEastAsia"/>
+        </w:rPr>
+        <w:t xml:space="preserve">: </w:t>
+      </w:r>
+      <w:r>
+        <w:rPr>
+          <w:rFonts w:eastAsiaTheme="minorEastAsia"/>
+        </w:rPr>
+        <w:t xml:space="preserve">6 </w:t>
+      </w:r>
+      <w:proofErr w:type="spellStart"/>
+      <w:r>
+        <w:rPr>
+          <w:rFonts w:eastAsiaTheme="minorEastAsia"/>
+        </w:rPr>
+        <w:t>Dof</w:t>
+      </w:r>
+      <w:proofErr w:type="spellEnd"/>
+    </w:p>
+    <w:p>
+      <w:pPr>
+        <w:pStyle w:val="ListParagraph"/>
+        <w:numPr>
+          <w:ilvl w:val="0"/>
+          <w:numId w:val="4"/>
+        </w:numPr>
+        <w:rPr>
+          <w:rFonts w:eastAsiaTheme="minorEastAsia"/>
+        </w:rPr>
+      </w:pPr>
+      <w:r>
+        <w:rPr>
+          <w:rFonts w:eastAsiaTheme="minorEastAsia"/>
+        </w:rPr>
+        <w:t>projective</w:t>
+      </w:r>
+      <w:r>
+        <w:rPr>
+          <w:rFonts w:eastAsiaTheme="minorEastAsia"/>
+        </w:rPr>
+        <w:t xml:space="preserve">: </w:t>
+      </w:r>
+      <m:oMath>
+        <m:d>
+          <m:dPr>
+            <m:begChr m:val="["/>
+            <m:endChr m:val="]"/>
+            <m:ctrlPr>
+              <w:rPr>
+                <w:rFonts w:ascii="Cambria Math" w:eastAsiaTheme="minorEastAsia" w:hAnsi="Cambria Math"/>
+                <w:i/>
+              </w:rPr>
+            </m:ctrlPr>
+          </m:dPr>
+          <m:e>
+            <m:m>
+              <m:mPr>
+                <m:mcs>
+                  <m:mc>
+                    <m:mcPr>
+                      <m:count m:val="3"/>
+                      <m:mcJc m:val="center"/>
+                    </m:mcPr>
+                  </m:mc>
+                </m:mcs>
+                <m:ctrlPr>
+                  <w:rPr>
+                    <w:rFonts w:ascii="Cambria Math" w:eastAsiaTheme="minorEastAsia" w:hAnsi="Cambria Math"/>
+                    <w:i/>
+                  </w:rPr>
+                </m:ctrlPr>
+              </m:mPr>
+              <m:mr>
+                <m:e>
+                  <m:sSub>
+                    <m:sSubPr>
+                      <m:ctrlPr>
+                        <w:rPr>
+                          <w:rFonts w:ascii="Cambria Math" w:eastAsiaTheme="minorEastAsia" w:hAnsi="Cambria Math"/>
+                          <w:i/>
+                        </w:rPr>
+                      </m:ctrlPr>
+                    </m:sSubPr>
+                    <m:e>
+                      <m:r>
+                        <w:rPr>
+                          <w:rFonts w:ascii="Cambria Math" w:eastAsiaTheme="minorEastAsia" w:hAnsi="Cambria Math"/>
+                        </w:rPr>
+                        <m:t>h</m:t>
+                      </m:r>
+                    </m:e>
+                    <m:sub>
+                      <m:r>
+                        <w:rPr>
+                          <w:rFonts w:ascii="Cambria Math" w:eastAsiaTheme="minorEastAsia" w:hAnsi="Cambria Math"/>
+                        </w:rPr>
+                        <m:t>11</m:t>
+                      </m:r>
+                    </m:sub>
+                  </m:sSub>
+                </m:e>
+                <m:e>
+                  <m:sSub>
+                    <m:sSubPr>
+                      <m:ctrlPr>
+                        <w:rPr>
+                          <w:rFonts w:ascii="Cambria Math" w:eastAsiaTheme="minorEastAsia" w:hAnsi="Cambria Math"/>
+                          <w:i/>
+                        </w:rPr>
+                      </m:ctrlPr>
+                    </m:sSubPr>
+                    <m:e>
+                      <m:r>
+                        <w:rPr>
+                          <w:rFonts w:ascii="Cambria Math" w:eastAsiaTheme="minorEastAsia" w:hAnsi="Cambria Math"/>
+                        </w:rPr>
+                        <m:t>h</m:t>
+                      </m:r>
+                    </m:e>
+                    <m:sub>
+                      <m:r>
+                        <w:rPr>
+                          <w:rFonts w:ascii="Cambria Math" w:eastAsiaTheme="minorEastAsia" w:hAnsi="Cambria Math"/>
+                        </w:rPr>
+                        <m:t>12</m:t>
+                      </m:r>
+                    </m:sub>
+                  </m:sSub>
+                </m:e>
+                <m:e>
+                  <m:sSub>
+                    <m:sSubPr>
+                      <m:ctrlPr>
+                        <w:rPr>
+                          <w:rFonts w:ascii="Cambria Math" w:eastAsiaTheme="minorEastAsia" w:hAnsi="Cambria Math"/>
+                          <w:i/>
+                        </w:rPr>
+                      </m:ctrlPr>
+                    </m:sSubPr>
+                    <m:e>
+                      <m:r>
+                        <w:rPr>
+                          <w:rFonts w:ascii="Cambria Math" w:eastAsiaTheme="minorEastAsia" w:hAnsi="Cambria Math"/>
+                        </w:rPr>
+                        <m:t>h</m:t>
+                      </m:r>
+                    </m:e>
+                    <m:sub>
+                      <m:r>
+                        <w:rPr>
+                          <w:rFonts w:ascii="Cambria Math" w:eastAsiaTheme="minorEastAsia" w:hAnsi="Cambria Math"/>
+                        </w:rPr>
+                        <m:t>13</m:t>
+                      </m:r>
+                    </m:sub>
+                  </m:sSub>
+                </m:e>
+              </m:mr>
+              <m:mr>
+                <m:e>
+                  <m:sSub>
+                    <m:sSubPr>
+                      <m:ctrlPr>
+                        <w:rPr>
+                          <w:rFonts w:ascii="Cambria Math" w:eastAsiaTheme="minorEastAsia" w:hAnsi="Cambria Math"/>
+                          <w:i/>
+                        </w:rPr>
+                      </m:ctrlPr>
+                    </m:sSubPr>
+                    <m:e>
+                      <m:r>
+                        <w:rPr>
+                          <w:rFonts w:ascii="Cambria Math" w:eastAsiaTheme="minorEastAsia" w:hAnsi="Cambria Math"/>
+                        </w:rPr>
+                        <m:t>h</m:t>
+                      </m:r>
+                    </m:e>
+                    <m:sub>
+                      <m:r>
+                        <w:rPr>
+                          <w:rFonts w:ascii="Cambria Math" w:eastAsiaTheme="minorEastAsia" w:hAnsi="Cambria Math"/>
+                        </w:rPr>
+                        <m:t>21</m:t>
+                      </m:r>
+                    </m:sub>
+                  </m:sSub>
+                </m:e>
+                <m:e>
+                  <m:sSub>
+                    <m:sSubPr>
+                      <m:ctrlPr>
+                        <w:rPr>
+                          <w:rFonts w:ascii="Cambria Math" w:eastAsiaTheme="minorEastAsia" w:hAnsi="Cambria Math"/>
+                          <w:i/>
+                        </w:rPr>
+                      </m:ctrlPr>
+                    </m:sSubPr>
+                    <m:e>
+                      <m:r>
+                        <w:rPr>
+                          <w:rFonts w:ascii="Cambria Math" w:eastAsiaTheme="minorEastAsia" w:hAnsi="Cambria Math"/>
+                        </w:rPr>
+                        <m:t>h</m:t>
+                      </m:r>
+                    </m:e>
+                    <m:sub>
+                      <m:r>
+                        <w:rPr>
+                          <w:rFonts w:ascii="Cambria Math" w:eastAsiaTheme="minorEastAsia" w:hAnsi="Cambria Math"/>
+                        </w:rPr>
+                        <m:t>22</m:t>
+                      </m:r>
+                    </m:sub>
+                  </m:sSub>
+                </m:e>
+                <m:e>
+                  <m:sSub>
+                    <m:sSubPr>
+                      <m:ctrlPr>
+                        <w:rPr>
+                          <w:rFonts w:ascii="Cambria Math" w:eastAsiaTheme="minorEastAsia" w:hAnsi="Cambria Math"/>
+                          <w:i/>
+                        </w:rPr>
+                      </m:ctrlPr>
+                    </m:sSubPr>
+                    <m:e>
+                      <m:r>
+                        <w:rPr>
+                          <w:rFonts w:ascii="Cambria Math" w:eastAsiaTheme="minorEastAsia" w:hAnsi="Cambria Math"/>
+                        </w:rPr>
+                        <m:t>h</m:t>
+                      </m:r>
+                    </m:e>
+                    <m:sub>
+                      <m:r>
+                        <w:rPr>
+                          <w:rFonts w:ascii="Cambria Math" w:eastAsiaTheme="minorEastAsia" w:hAnsi="Cambria Math"/>
+                        </w:rPr>
+                        <m:t>23</m:t>
+                      </m:r>
+                    </m:sub>
+                  </m:sSub>
+                </m:e>
+              </m:mr>
+              <m:mr>
+                <m:e>
+                  <m:sSub>
+                    <m:sSubPr>
+                      <m:ctrlPr>
+                        <w:rPr>
+                          <w:rFonts w:ascii="Cambria Math" w:eastAsiaTheme="minorEastAsia" w:hAnsi="Cambria Math"/>
+                          <w:i/>
+                        </w:rPr>
+                      </m:ctrlPr>
+                    </m:sSubPr>
+                    <m:e>
+                      <m:r>
+                        <w:rPr>
+                          <w:rFonts w:ascii="Cambria Math" w:eastAsiaTheme="minorEastAsia" w:hAnsi="Cambria Math"/>
+                        </w:rPr>
+                        <m:t>h</m:t>
+                      </m:r>
+                    </m:e>
+                    <m:sub>
+                      <m:r>
+                        <w:rPr>
+                          <w:rFonts w:ascii="Cambria Math" w:eastAsiaTheme="minorEastAsia" w:hAnsi="Cambria Math"/>
+                        </w:rPr>
+                        <m:t>31</m:t>
+                      </m:r>
+                    </m:sub>
+                  </m:sSub>
+                </m:e>
+                <m:e>
+                  <m:sSub>
+                    <m:sSubPr>
+                      <m:ctrlPr>
+                        <w:rPr>
+                          <w:rFonts w:ascii="Cambria Math" w:eastAsiaTheme="minorEastAsia" w:hAnsi="Cambria Math"/>
+                          <w:i/>
+                        </w:rPr>
+                      </m:ctrlPr>
+                    </m:sSubPr>
+                    <m:e>
+                      <m:r>
+                        <w:rPr>
+                          <w:rFonts w:ascii="Cambria Math" w:eastAsiaTheme="minorEastAsia" w:hAnsi="Cambria Math"/>
+                        </w:rPr>
+                        <m:t>h</m:t>
+                      </m:r>
+                    </m:e>
+                    <m:sub>
+                      <m:r>
+                        <w:rPr>
+                          <w:rFonts w:ascii="Cambria Math" w:eastAsiaTheme="minorEastAsia" w:hAnsi="Cambria Math"/>
+                        </w:rPr>
+                        <m:t>32</m:t>
+                      </m:r>
+                    </m:sub>
+                  </m:sSub>
+                </m:e>
+                <m:e>
+                  <m:sSub>
+                    <m:sSubPr>
+                      <m:ctrlPr>
+                        <w:rPr>
+                          <w:rFonts w:ascii="Cambria Math" w:eastAsiaTheme="minorEastAsia" w:hAnsi="Cambria Math"/>
+                          <w:i/>
+                        </w:rPr>
+                      </m:ctrlPr>
+                    </m:sSubPr>
+                    <m:e>
+                      <m:r>
+                        <w:rPr>
+                          <w:rFonts w:ascii="Cambria Math" w:eastAsiaTheme="minorEastAsia" w:hAnsi="Cambria Math"/>
+                        </w:rPr>
+                        <m:t>h</m:t>
+                      </m:r>
+                    </m:e>
+                    <m:sub>
+                      <m:r>
+                        <w:rPr>
+                          <w:rFonts w:ascii="Cambria Math" w:eastAsiaTheme="minorEastAsia" w:hAnsi="Cambria Math"/>
+                        </w:rPr>
+                        <m:t>33</m:t>
+                      </m:r>
+                    </m:sub>
+                  </m:sSub>
+                </m:e>
+              </m:mr>
+            </m:m>
+          </m:e>
+        </m:d>
+      </m:oMath>
+      <w:r>
+        <w:rPr>
+          <w:rFonts w:eastAsiaTheme="minorEastAsia"/>
+        </w:rPr>
+        <w:t xml:space="preserve"> </w:t>
+      </w:r>
+      <w:r>
+        <w:rPr>
+          <w:rFonts w:eastAsiaTheme="minorEastAsia"/>
+        </w:rPr>
+        <w:t>:</w:t>
+      </w:r>
+      <w:r>
+        <w:rPr>
+          <w:rFonts w:eastAsiaTheme="minorEastAsia"/>
+        </w:rPr>
+        <w:t xml:space="preserve"> 8 </w:t>
+      </w:r>
+      <w:proofErr w:type="spellStart"/>
+      <w:r>
+        <w:rPr>
+          <w:rFonts w:eastAsiaTheme="minorEastAsia"/>
+        </w:rPr>
+        <w:t>Dof</w:t>
+      </w:r>
+      <w:proofErr w:type="spellEnd"/>
+    </w:p>
+    <w:p>
+      <w:pPr>
+        <w:ind w:left="720"/>
+        <w:rPr>
+          <w:rFonts w:eastAsiaTheme="minorEastAsia"/>
+        </w:rPr>
+      </w:pPr>
+      <w:r>
+        <w:rPr>
+          <w:rFonts w:eastAsiaTheme="minorEastAsia"/>
+        </w:rPr>
+        <w:t xml:space="preserve">Projective has only 8 </w:t>
+      </w:r>
+      <w:proofErr w:type="spellStart"/>
+      <w:r>
+        <w:rPr>
+          <w:rFonts w:eastAsiaTheme="minorEastAsia"/>
+        </w:rPr>
+        <w:t>Dof</w:t>
+      </w:r>
+      <w:proofErr w:type="spellEnd"/>
+      <w:r>
+        <w:rPr>
+          <w:rFonts w:eastAsiaTheme="minorEastAsia"/>
+        </w:rPr>
+        <w:t xml:space="preserve"> because the important of this transformation is ratio not the actual value themselves, so this </w:t>
+      </w:r>
+      <w:r>
+        <w:rPr>
+          <w:rFonts w:eastAsiaTheme="minorEastAsia"/>
+        </w:rPr>
+        <w:t>matrix</w:t>
+      </w:r>
+      <w:r>
+        <w:rPr>
+          <w:rFonts w:eastAsiaTheme="minorEastAsia"/>
+        </w:rPr>
+        <w:t xml:space="preserve"> can be changed by </w:t>
+      </w:r>
+      <w:r>
+        <w:rPr>
+          <w:rFonts w:eastAsiaTheme="minorEastAsia"/>
+        </w:rPr>
+        <w:t>multiplication by an arbitrary non-zero scale factor</w:t>
+      </w:r>
+      <w:r>
+        <w:rPr>
+          <w:rFonts w:eastAsiaTheme="minorEastAsia"/>
+        </w:rPr>
+        <w:t xml:space="preserve">, which </w:t>
+      </w:r>
+      <w:r>
+        <w:rPr>
+          <w:rFonts w:eastAsiaTheme="minorEastAsia"/>
+        </w:rPr>
+        <w:t xml:space="preserve">will </w:t>
+      </w:r>
+      <w:proofErr w:type="gramStart"/>
+      <w:r>
+        <w:rPr>
+          <w:rFonts w:eastAsiaTheme="minorEastAsia"/>
+        </w:rPr>
+        <w:t>makes</w:t>
+      </w:r>
+      <w:proofErr w:type="gramEnd"/>
+      <w:r>
+        <w:rPr>
+          <w:rFonts w:eastAsiaTheme="minorEastAsia"/>
+        </w:rPr>
+        <w:t xml:space="preserve"> one of the 9 elements result into 1, for example, 1/h</w:t>
+      </w:r>
+      <w:r>
+        <w:rPr>
+          <w:rFonts w:eastAsiaTheme="minorEastAsia"/>
+          <w:vertAlign w:val="subscript"/>
+        </w:rPr>
+        <w:t>11</w:t>
+      </w:r>
+      <w:r>
+        <w:rPr>
+          <w:rFonts w:eastAsiaTheme="minorEastAsia"/>
+        </w:rPr>
+        <w:t>. Therefore, there are only 8 independent ratios among 9 elements</w:t>
+      </w:r>
+      <w:r>
+        <w:rPr>
+          <w:rFonts w:eastAsiaTheme="minorEastAsia"/>
+        </w:rPr>
+        <w:t>.</w:t>
+      </w:r>
+    </w:p>
+    <w:p>
+      <w:pPr>
+        <w:ind w:left="720"/>
+        <w:rPr>
+          <w:rFonts w:eastAsiaTheme="minorEastAsia"/>
+        </w:rPr>
+      </w:pPr>
+    </w:p>
+    <w:p>
+      <w:pPr>
+        <w:ind w:left="720"/>
         <w:rPr>
           <w:rFonts w:eastAsiaTheme="minorEastAsia"/>
         </w:rPr>
@@ -318,7 +2090,7 @@
 </file>
 
 <file path=word/numbering.xml><?xml version="1.0" encoding="utf-8"?>
-<w:numbering xmlns:wpc="http://schemas.microsoft.com/office/word/2010/wordprocessingCanvas" xmlns:cx="http://schemas.microsoft.com/office/drawing/2014/chartex" xmlns:mc="http://schemas.openxmlformats.org/markup-compatibility/2006" xmlns:o="urn:schemas-microsoft-com:office:office" xmlns:r="http://schemas.openxmlformats.org/officeDocument/2006/relationships" xmlns:m="http://schemas.openxmlformats.org/officeDocument/2006/math" xmlns:v="urn:schemas-microsoft-com:vml" xmlns:wp14="http://schemas.microsoft.com/office/word/2010/wordprocessingDrawing" xmlns:wp="http://schemas.openxmlformats.org/drawingml/2006/wordprocessingDrawing" xmlns:w10="urn:schemas-microsoft-com:office:word" xmlns:w="http://schemas.openxmlformats.org/wordprocessingml/2006/main" xmlns:w14="http://schemas.microsoft.com/office/word/2010/wordml" xmlns:w15="http://schemas.microsoft.com/office/word/2012/wordml" xmlns:w16se="http://schemas.microsoft.com/office/word/2015/wordml/symex" xmlns:wpg="http://schemas.microsoft.com/office/word/2010/wordprocessingGroup" xmlns:wpi="http://schemas.microsoft.com/office/word/2010/wordprocessingInk" xmlns:wne="http://schemas.microsoft.com/office/word/2006/wordml" xmlns:wps="http://schemas.microsoft.com/office/word/2010/wordprocessingShape" mc:Ignorable="w14 w15 w16se wp14">
+<w:numbering xmlns:wpc="http://schemas.microsoft.com/office/word/2010/wordprocessingCanvas" xmlns:cx="http://schemas.microsoft.com/office/drawing/2014/chartex" xmlns:cx1="http://schemas.microsoft.com/office/drawing/2015/9/8/chartex" xmlns:cx2="http://schemas.microsoft.com/office/drawing/2015/10/21/chartex" xmlns:cx3="http://schemas.microsoft.com/office/drawing/2016/5/9/chartex" xmlns:cx4="http://schemas.microsoft.com/office/drawing/2016/5/10/chartex" xmlns:cx5="http://schemas.microsoft.com/office/drawing/2016/5/11/chartex" xmlns:cx6="http://schemas.microsoft.com/office/drawing/2016/5/12/chartex" xmlns:cx7="http://schemas.microsoft.com/office/drawing/2016/5/13/chartex" xmlns:cx8="http://schemas.microsoft.com/office/drawing/2016/5/14/chartex" xmlns:mc="http://schemas.openxmlformats.org/markup-compatibility/2006" xmlns:aink="http://schemas.microsoft.com/office/drawing/2016/ink" xmlns:am3d="http://schemas.microsoft.com/office/drawing/2017/model3d" xmlns:o="urn:schemas-microsoft-com:office:office" xmlns:r="http://schemas.openxmlformats.org/officeDocument/2006/relationships" xmlns:m="http://schemas.openxmlformats.org/officeDocument/2006/math" xmlns:v="urn:schemas-microsoft-com:vml" xmlns:wp14="http://schemas.microsoft.com/office/word/2010/wordprocessingDrawing" xmlns:wp="http://schemas.openxmlformats.org/drawingml/2006/wordprocessingDrawing" xmlns:w10="urn:schemas-microsoft-com:office:word" xmlns:w="http://schemas.openxmlformats.org/wordprocessingml/2006/main" xmlns:w14="http://schemas.microsoft.com/office/word/2010/wordml" xmlns:w15="http://schemas.microsoft.com/office/word/2012/wordml" xmlns:w16cex="http://schemas.microsoft.com/office/word/2018/wordml/cex" xmlns:w16cid="http://schemas.microsoft.com/office/word/2016/wordml/cid" xmlns:w16="http://schemas.microsoft.com/office/word/2018/wordml" xmlns:w16se="http://schemas.microsoft.com/office/word/2015/wordml/symex" xmlns:wpg="http://schemas.microsoft.com/office/word/2010/wordprocessingGroup" xmlns:wpi="http://schemas.microsoft.com/office/word/2010/wordprocessingInk" xmlns:wne="http://schemas.microsoft.com/office/word/2006/wordml" xmlns:wps="http://schemas.microsoft.com/office/word/2010/wordprocessingShape" mc:Ignorable="w14 w15 w16se w16cid w16 w16cex wp14">
   <w:abstractNum w:abstractNumId="0" w15:restartNumberingAfterBreak="0">
     <w:nsid w:val="37863BEE"/>
     <w:multiLevelType w:val="hybridMultilevel"/>
@@ -409,6 +2181,95 @@
     </w:lvl>
   </w:abstractNum>
   <w:abstractNum w:abstractNumId="1" w15:restartNumberingAfterBreak="0">
+    <w:nsid w:val="45CA079B"/>
+    <w:multiLevelType w:val="hybridMultilevel"/>
+    <w:tmpl w:val="A69659DC"/>
+    <w:lvl w:ilvl="0" w:tplc="4BCAF3C6">
+      <w:start w:val="1"/>
+      <w:numFmt w:val="lowerLetter"/>
+      <w:lvlText w:val="%1."/>
+      <w:lvlJc w:val="left"/>
+      <w:pPr>
+        <w:ind w:left="1080" w:hanging="360"/>
+      </w:pPr>
+      <w:rPr>
+        <w:rFonts w:hint="default"/>
+      </w:rPr>
+    </w:lvl>
+    <w:lvl w:ilvl="1" w:tplc="04090019" w:tentative="1">
+      <w:start w:val="1"/>
+      <w:numFmt w:val="lowerLetter"/>
+      <w:lvlText w:val="%2."/>
+      <w:lvlJc w:val="left"/>
+      <w:pPr>
+        <w:ind w:left="1800" w:hanging="360"/>
+      </w:pPr>
+    </w:lvl>
+    <w:lvl w:ilvl="2" w:tplc="0409001B" w:tentative="1">
+      <w:start w:val="1"/>
+      <w:numFmt w:val="lowerRoman"/>
+      <w:lvlText w:val="%3."/>
+      <w:lvlJc w:val="right"/>
+      <w:pPr>
+        <w:ind w:left="2520" w:hanging="180"/>
+      </w:pPr>
+    </w:lvl>
+    <w:lvl w:ilvl="3" w:tplc="0409000F" w:tentative="1">
+      <w:start w:val="1"/>
+      <w:numFmt w:val="decimal"/>
+      <w:lvlText w:val="%4."/>
+      <w:lvlJc w:val="left"/>
+      <w:pPr>
+        <w:ind w:left="3240" w:hanging="360"/>
+      </w:pPr>
+    </w:lvl>
+    <w:lvl w:ilvl="4" w:tplc="04090019" w:tentative="1">
+      <w:start w:val="1"/>
+      <w:numFmt w:val="lowerLetter"/>
+      <w:lvlText w:val="%5."/>
+      <w:lvlJc w:val="left"/>
+      <w:pPr>
+        <w:ind w:left="3960" w:hanging="360"/>
+      </w:pPr>
+    </w:lvl>
+    <w:lvl w:ilvl="5" w:tplc="0409001B" w:tentative="1">
+      <w:start w:val="1"/>
+      <w:numFmt w:val="lowerRoman"/>
+      <w:lvlText w:val="%6."/>
+      <w:lvlJc w:val="right"/>
+      <w:pPr>
+        <w:ind w:left="4680" w:hanging="180"/>
+      </w:pPr>
+    </w:lvl>
+    <w:lvl w:ilvl="6" w:tplc="0409000F" w:tentative="1">
+      <w:start w:val="1"/>
+      <w:numFmt w:val="decimal"/>
+      <w:lvlText w:val="%7."/>
+      <w:lvlJc w:val="left"/>
+      <w:pPr>
+        <w:ind w:left="5400" w:hanging="360"/>
+      </w:pPr>
+    </w:lvl>
+    <w:lvl w:ilvl="7" w:tplc="04090019" w:tentative="1">
+      <w:start w:val="1"/>
+      <w:numFmt w:val="lowerLetter"/>
+      <w:lvlText w:val="%8."/>
+      <w:lvlJc w:val="left"/>
+      <w:pPr>
+        <w:ind w:left="6120" w:hanging="360"/>
+      </w:pPr>
+    </w:lvl>
+    <w:lvl w:ilvl="8" w:tplc="0409001B" w:tentative="1">
+      <w:start w:val="1"/>
+      <w:numFmt w:val="lowerRoman"/>
+      <w:lvlText w:val="%9."/>
+      <w:lvlJc w:val="right"/>
+      <w:pPr>
+        <w:ind w:left="6840" w:hanging="180"/>
+      </w:pPr>
+    </w:lvl>
+  </w:abstractNum>
+  <w:abstractNum w:abstractNumId="2" w15:restartNumberingAfterBreak="0">
     <w:nsid w:val="5D844E3C"/>
     <w:multiLevelType w:val="hybridMultilevel"/>
     <w:tmpl w:val="D4D8100E"/>
@@ -497,7 +2358,7 @@
       </w:pPr>
     </w:lvl>
   </w:abstractNum>
-  <w:abstractNum w:abstractNumId="2" w15:restartNumberingAfterBreak="0">
+  <w:abstractNum w:abstractNumId="3" w15:restartNumberingAfterBreak="0">
     <w:nsid w:val="63DC38A5"/>
     <w:multiLevelType w:val="hybridMultilevel"/>
     <w:tmpl w:val="2A520478"/>
@@ -587,19 +2448,22 @@
     </w:lvl>
   </w:abstractNum>
   <w:num w:numId="1">
-    <w:abstractNumId w:val="1"/>
+    <w:abstractNumId w:val="2"/>
   </w:num>
   <w:num w:numId="2">
-    <w:abstractNumId w:val="2"/>
+    <w:abstractNumId w:val="3"/>
   </w:num>
   <w:num w:numId="3">
     <w:abstractNumId w:val="0"/>
+  </w:num>
+  <w:num w:numId="4">
+    <w:abstractNumId w:val="1"/>
   </w:num>
 </w:numbering>
 </file>
 
 <file path=word/styles.xml><?xml version="1.0" encoding="utf-8"?>
-<w:styles xmlns:mc="http://schemas.openxmlformats.org/markup-compatibility/2006" xmlns:r="http://schemas.openxmlformats.org/officeDocument/2006/relationships" xmlns:w="http://schemas.openxmlformats.org/wordprocessingml/2006/main" xmlns:w14="http://schemas.microsoft.com/office/word/2010/wordml" xmlns:w15="http://schemas.microsoft.com/office/word/2012/wordml" xmlns:w16se="http://schemas.microsoft.com/office/word/2015/wordml/symex" mc:Ignorable="w14 w15 w16se">
+<w:styles xmlns:mc="http://schemas.openxmlformats.org/markup-compatibility/2006" xmlns:r="http://schemas.openxmlformats.org/officeDocument/2006/relationships" xmlns:w="http://schemas.openxmlformats.org/wordprocessingml/2006/main" xmlns:w14="http://schemas.microsoft.com/office/word/2010/wordml" xmlns:w15="http://schemas.microsoft.com/office/word/2012/wordml" xmlns:w16cex="http://schemas.microsoft.com/office/word/2018/wordml/cex" xmlns:w16cid="http://schemas.microsoft.com/office/word/2016/wordml/cid" xmlns:w16="http://schemas.microsoft.com/office/word/2018/wordml" xmlns:w16se="http://schemas.microsoft.com/office/word/2015/wordml/symex" mc:Ignorable="w14 w15 w16se w16cid w16 w16cex">
   <w:docDefaults>
     <w:rPrDefault>
       <w:rPr>
@@ -615,7 +2479,7 @@
       </w:pPr>
     </w:pPrDefault>
   </w:docDefaults>
-  <w:latentStyles w:defLockedState="0" w:defUIPriority="99" w:defSemiHidden="0" w:defUnhideWhenUsed="0" w:defQFormat="0" w:count="371">
+  <w:latentStyles w:defLockedState="0" w:defUIPriority="99" w:defSemiHidden="0" w:defUnhideWhenUsed="0" w:defQFormat="0" w:count="376">
     <w:lsdException w:name="Normal" w:uiPriority="0" w:qFormat="1"/>
     <w:lsdException w:name="heading 1" w:uiPriority="9" w:qFormat="1"/>
     <w:lsdException w:name="heading 2" w:semiHidden="1" w:uiPriority="9" w:unhideWhenUsed="1" w:qFormat="1"/>
@@ -987,6 +2851,11 @@
     <w:lsdException w:name="List Table 5 Dark Accent 6" w:uiPriority="50"/>
     <w:lsdException w:name="List Table 6 Colorful Accent 6" w:uiPriority="51"/>
     <w:lsdException w:name="List Table 7 Colorful Accent 6" w:uiPriority="52"/>
+    <w:lsdException w:name="Mention" w:semiHidden="1" w:unhideWhenUsed="1"/>
+    <w:lsdException w:name="Smart Hyperlink" w:semiHidden="1" w:unhideWhenUsed="1"/>
+    <w:lsdException w:name="Hashtag" w:semiHidden="1" w:unhideWhenUsed="1"/>
+    <w:lsdException w:name="Unresolved Mention" w:semiHidden="1" w:unhideWhenUsed="1"/>
+    <w:lsdException w:name="Smart Link" w:semiHidden="1" w:unhideWhenUsed="1"/>
   </w:latentStyles>
   <w:style w:type="paragraph" w:default="1" w:styleId="Normal">
     <w:name w:val="Normal"/>
@@ -1038,6 +2907,21 @@
     <w:rsid w:val="00DF1210"/>
     <w:rPr>
       <w:color w:val="808080"/>
+    </w:rPr>
+  </w:style>
+  <w:style w:type="character" w:customStyle="1" w:styleId="fontstyle01">
+    <w:name w:val="fontstyle01"/>
+    <w:basedOn w:val="DefaultParagraphFont"/>
+    <w:rsid w:val="00F47672"/>
+    <w:rPr>
+      <w:rFonts w:ascii="SFRM1200" w:hAnsi="SFRM1200" w:hint="default"/>
+      <w:b w:val="0"/>
+      <w:bCs w:val="0"/>
+      <w:i w:val="0"/>
+      <w:iCs w:val="0"/>
+      <w:color w:val="000000"/>
+      <w:sz w:val="24"/>
+      <w:szCs w:val="24"/>
     </w:rPr>
   </w:style>
 </w:styles>

</xml_diff>

<commit_message>
Computer Vision - Week 1 - Update final report - 100%
</commit_message>
<xml_diff>
--- a/Matlab-Computer_Vision/Week1/Exercise 1/Report.docx
+++ b/Matlab-Computer_Vision/Week1/Exercise 1/Report.docx
@@ -1,7 +1,37 @@
 
 <file path=word/document.xml><?xml version="1.0" encoding="utf-8"?>
-<w:document xmlns:wpc="http://schemas.microsoft.com/office/word/2010/wordprocessingCanvas" xmlns:cx="http://schemas.microsoft.com/office/drawing/2014/chartex" xmlns:cx1="http://schemas.microsoft.com/office/drawing/2015/9/8/chartex" xmlns:cx2="http://schemas.microsoft.com/office/drawing/2015/10/21/chartex" xmlns:cx3="http://schemas.microsoft.com/office/drawing/2016/5/9/chartex" xmlns:cx4="http://schemas.microsoft.com/office/drawing/2016/5/10/chartex" xmlns:cx5="http://schemas.microsoft.com/office/drawing/2016/5/11/chartex" xmlns:cx6="http://schemas.microsoft.com/office/drawing/2016/5/12/chartex" xmlns:cx7="http://schemas.microsoft.com/office/drawing/2016/5/13/chartex" xmlns:cx8="http://schemas.microsoft.com/office/drawing/2016/5/14/chartex" xmlns:mc="http://schemas.openxmlformats.org/markup-compatibility/2006" xmlns:aink="http://schemas.microsoft.com/office/drawing/2016/ink" xmlns:am3d="http://schemas.microsoft.com/office/drawing/2017/model3d" xmlns:o="urn:schemas-microsoft-com:office:office" xmlns:r="http://schemas.openxmlformats.org/officeDocument/2006/relationships" xmlns:m="http://schemas.openxmlformats.org/officeDocument/2006/math" xmlns:v="urn:schemas-microsoft-com:vml" xmlns:wp14="http://schemas.microsoft.com/office/word/2010/wordprocessingDrawing" xmlns:wp="http://schemas.openxmlformats.org/drawingml/2006/wordprocessingDrawing" xmlns:w10="urn:schemas-microsoft-com:office:word" xmlns:w="http://schemas.openxmlformats.org/wordprocessingml/2006/main" xmlns:w14="http://schemas.microsoft.com/office/word/2010/wordml" xmlns:w15="http://schemas.microsoft.com/office/word/2012/wordml" xmlns:w16cex="http://schemas.microsoft.com/office/word/2018/wordml/cex" xmlns:w16cid="http://schemas.microsoft.com/office/word/2016/wordml/cid" xmlns:w16="http://schemas.microsoft.com/office/word/2018/wordml" xmlns:w16se="http://schemas.microsoft.com/office/word/2015/wordml/symex" xmlns:wpg="http://schemas.microsoft.com/office/word/2010/wordprocessingGroup" xmlns:wpi="http://schemas.microsoft.com/office/word/2010/wordprocessingInk" xmlns:wne="http://schemas.microsoft.com/office/word/2006/wordml" xmlns:wps="http://schemas.microsoft.com/office/word/2010/wordprocessingShape" mc:Ignorable="w14 w15 w16se w16cid w16 w16cex wp14">
+<w:document xmlns:wpc="http://schemas.microsoft.com/office/word/2010/wordprocessingCanvas" xmlns:cx="http://schemas.microsoft.com/office/drawing/2014/chartex" xmlns:mc="http://schemas.openxmlformats.org/markup-compatibility/2006" xmlns:o="urn:schemas-microsoft-com:office:office" xmlns:r="http://schemas.openxmlformats.org/officeDocument/2006/relationships" xmlns:m="http://schemas.openxmlformats.org/officeDocument/2006/math" xmlns:v="urn:schemas-microsoft-com:vml" xmlns:wp14="http://schemas.microsoft.com/office/word/2010/wordprocessingDrawing" xmlns:wp="http://schemas.openxmlformats.org/drawingml/2006/wordprocessingDrawing" xmlns:w10="urn:schemas-microsoft-com:office:word" xmlns:w="http://schemas.openxmlformats.org/wordprocessingml/2006/main" xmlns:w14="http://schemas.microsoft.com/office/word/2010/wordml" xmlns:w15="http://schemas.microsoft.com/office/word/2012/wordml" xmlns:w16se="http://schemas.microsoft.com/office/word/2015/wordml/symex" xmlns:wpg="http://schemas.microsoft.com/office/word/2010/wordprocessingGroup" xmlns:wpi="http://schemas.microsoft.com/office/word/2010/wordprocessingInk" xmlns:wne="http://schemas.microsoft.com/office/word/2006/wordml" xmlns:wps="http://schemas.microsoft.com/office/word/2010/wordprocessingShape" mc:Ignorable="w14 w15 w16se wp14">
   <w:body>
+    <w:p>
+      <w:pPr>
+        <w:pStyle w:val="ListParagraph"/>
+        <w:jc w:val="center"/>
+        <w:rPr>
+          <w:sz w:val="36"/>
+        </w:rPr>
+      </w:pPr>
+      <w:r>
+        <w:rPr>
+          <w:sz w:val="36"/>
+        </w:rPr>
+        <w:t>Computer Vision – Week 1</w:t>
+      </w:r>
+    </w:p>
+    <w:p>
+      <w:pPr>
+        <w:pStyle w:val="ListParagraph"/>
+        <w:ind w:left="360"/>
+        <w:rPr>
+          <w:sz w:val="24"/>
+        </w:rPr>
+      </w:pPr>
+      <w:r>
+        <w:rPr>
+          <w:sz w:val="24"/>
+        </w:rPr>
+        <w:t>Anh Huy Bui - 293257</w:t>
+      </w:r>
+    </w:p>
     <w:p>
       <w:pPr>
         <w:pStyle w:val="ListParagraph"/>
@@ -10,9 +40,6 @@
           <w:numId w:val="2"/>
         </w:numPr>
       </w:pPr>
-      <w:r>
-        <w:t xml:space="preserve"> </w:t>
-      </w:r>
     </w:p>
     <w:p>
       <w:pPr>
@@ -271,7 +298,13 @@
                 <w:rPr>
                   <w:rFonts w:ascii="Cambria Math" w:hAnsi="Cambria Math"/>
                 </w:rPr>
-                <m:t>-1, 0, 1</m:t>
+                <m:t>-</m:t>
+              </m:r>
+              <m:r>
+                <w:rPr>
+                  <w:rFonts w:ascii="Cambria Math" w:hAnsi="Cambria Math"/>
+                </w:rPr>
+                <m:t>1, 0, 1</m:t>
               </m:r>
             </m:e>
           </m:d>
@@ -518,7 +551,19 @@
             <w:rPr>
               <w:rFonts w:ascii="Cambria Math" w:hAnsi="Cambria Math"/>
             </w:rPr>
-            <m:t xml:space="preserve"> x </m:t>
+            <m:t xml:space="preserve"> </m:t>
+          </m:r>
+          <m:r>
+            <w:rPr>
+              <w:rFonts w:ascii="Cambria Math" w:hAnsi="Cambria Math"/>
+            </w:rPr>
+            <m:t>x</m:t>
+          </m:r>
+          <m:r>
+            <w:rPr>
+              <w:rFonts w:ascii="Cambria Math" w:hAnsi="Cambria Math"/>
+            </w:rPr>
+            <m:t xml:space="preserve"> </m:t>
           </m:r>
           <m:sSub>
             <m:sSubPr>
@@ -688,7 +733,19 @@
             <w:rPr>
               <w:rFonts w:ascii="Cambria Math" w:hAnsi="Cambria Math"/>
             </w:rPr>
-            <m:t xml:space="preserve"> x </m:t>
+            <m:t xml:space="preserve"> </m:t>
+          </m:r>
+          <m:r>
+            <w:rPr>
+              <w:rFonts w:ascii="Cambria Math" w:hAnsi="Cambria Math"/>
+            </w:rPr>
+            <m:t>x</m:t>
+          </m:r>
+          <m:r>
+            <w:rPr>
+              <w:rFonts w:ascii="Cambria Math" w:hAnsi="Cambria Math"/>
+            </w:rPr>
+            <m:t xml:space="preserve"> </m:t>
           </m:r>
           <m:sSub>
             <m:sSubPr>
@@ -779,6 +836,51 @@
     <w:p>
       <w:pPr>
         <w:pStyle w:val="ListParagraph"/>
+        <w:ind w:left="1440"/>
+        <w:rPr>
+          <w:rFonts w:eastAsiaTheme="minorEastAsia"/>
+        </w:rPr>
+      </w:pPr>
+    </w:p>
+    <w:p>
+      <w:pPr>
+        <w:pStyle w:val="ListParagraph"/>
+        <w:ind w:left="1440"/>
+        <w:rPr>
+          <w:rFonts w:eastAsiaTheme="minorEastAsia"/>
+        </w:rPr>
+      </w:pPr>
+    </w:p>
+    <w:p>
+      <w:pPr>
+        <w:pStyle w:val="ListParagraph"/>
+        <w:ind w:left="1440"/>
+        <w:rPr>
+          <w:rFonts w:eastAsiaTheme="minorEastAsia"/>
+        </w:rPr>
+      </w:pPr>
+    </w:p>
+    <w:p>
+      <w:pPr>
+        <w:pStyle w:val="ListParagraph"/>
+        <w:ind w:left="1440"/>
+        <w:rPr>
+          <w:rFonts w:eastAsiaTheme="minorEastAsia"/>
+        </w:rPr>
+      </w:pPr>
+    </w:p>
+    <w:p>
+      <w:pPr>
+        <w:pStyle w:val="ListParagraph"/>
+        <w:ind w:left="1440"/>
+        <w:rPr>
+          <w:rFonts w:eastAsiaTheme="minorEastAsia"/>
+        </w:rPr>
+      </w:pPr>
+    </w:p>
+    <w:p>
+      <w:pPr>
+        <w:pStyle w:val="ListParagraph"/>
         <w:numPr>
           <w:ilvl w:val="0"/>
           <w:numId w:val="2"/>
@@ -809,7 +911,13 @@
         <w:rPr>
           <w:rFonts w:eastAsiaTheme="minorEastAsia"/>
         </w:rPr>
-        <w:t>Translation</w:t>
+        <w:t>t</w:t>
+      </w:r>
+      <w:r>
+        <w:rPr>
+          <w:rFonts w:eastAsiaTheme="minorEastAsia"/>
+        </w:rPr>
+        <w:t>ranslation</w:t>
       </w:r>
       <w:r>
         <w:rPr>
@@ -921,6 +1029,12 @@
         <w:rPr>
           <w:rFonts w:eastAsiaTheme="minorEastAsia"/>
         </w:rPr>
+        <w:t xml:space="preserve">                                    </w:t>
+      </w:r>
+      <w:r>
+        <w:rPr>
+          <w:rFonts w:eastAsiaTheme="minorEastAsia"/>
+        </w:rPr>
         <w:t xml:space="preserve">: </w:t>
       </w:r>
       <w:r>
@@ -949,17 +1063,37 @@
           <w:rFonts w:eastAsiaTheme="minorEastAsia"/>
         </w:rPr>
       </w:pPr>
-      <w:r>
-        <w:rPr>
-          <w:rFonts w:eastAsiaTheme="minorEastAsia"/>
-        </w:rPr>
-        <w:t>Euclidean</w:t>
-      </w:r>
-      <w:r>
-        <w:rPr>
-          <w:rFonts w:eastAsiaTheme="minorEastAsia"/>
-        </w:rPr>
-        <w:t xml:space="preserve">: </w:t>
+      <w:proofErr w:type="spellStart"/>
+      <w:r>
+        <w:rPr>
+          <w:rFonts w:eastAsiaTheme="minorEastAsia"/>
+        </w:rPr>
+        <w:t>e</w:t>
+      </w:r>
+      <w:r>
+        <w:rPr>
+          <w:rFonts w:eastAsiaTheme="minorEastAsia"/>
+        </w:rPr>
+        <w:t>uclidean</w:t>
+      </w:r>
+      <w:proofErr w:type="spellEnd"/>
+      <w:r>
+        <w:rPr>
+          <w:rFonts w:eastAsiaTheme="minorEastAsia"/>
+        </w:rPr>
+        <w:t>:</w:t>
+      </w:r>
+      <w:r>
+        <w:rPr>
+          <w:rFonts w:eastAsiaTheme="minorEastAsia"/>
+        </w:rPr>
+        <w:t xml:space="preserve">  </w:t>
+      </w:r>
+      <w:r>
+        <w:rPr>
+          <w:rFonts w:eastAsiaTheme="minorEastAsia"/>
+        </w:rPr>
+        <w:t xml:space="preserve"> </w:t>
       </w:r>
       <m:oMath>
         <m:d>
@@ -1123,6 +1257,12 @@
         <w:rPr>
           <w:rFonts w:eastAsiaTheme="minorEastAsia"/>
         </w:rPr>
+        <w:t xml:space="preserve">    </w:t>
+      </w:r>
+      <w:r>
+        <w:rPr>
+          <w:rFonts w:eastAsiaTheme="minorEastAsia"/>
+        </w:rPr>
         <w:t xml:space="preserve">: </w:t>
       </w:r>
       <w:r>
@@ -1167,7 +1307,25 @@
         <w:rPr>
           <w:rFonts w:eastAsiaTheme="minorEastAsia"/>
         </w:rPr>
-        <w:t xml:space="preserve">: </w:t>
+        <w:t>:</w:t>
+      </w:r>
+      <w:r>
+        <w:rPr>
+          <w:rFonts w:eastAsiaTheme="minorEastAsia"/>
+        </w:rPr>
+        <w:t xml:space="preserve">  </w:t>
+      </w:r>
+      <w:r>
+        <w:rPr>
+          <w:rFonts w:eastAsiaTheme="minorEastAsia"/>
+        </w:rPr>
+        <w:t xml:space="preserve"> </w:t>
+      </w:r>
+      <w:r>
+        <w:rPr>
+          <w:rFonts w:eastAsiaTheme="minorEastAsia"/>
+        </w:rPr>
+        <w:t xml:space="preserve"> </w:t>
       </w:r>
       <m:oMath>
         <m:d>
@@ -1369,7 +1527,19 @@
         <w:rPr>
           <w:rFonts w:eastAsiaTheme="minorEastAsia"/>
         </w:rPr>
-        <w:t xml:space="preserve">: </w:t>
+        <w:t>:</w:t>
+      </w:r>
+      <w:r>
+        <w:rPr>
+          <w:rFonts w:eastAsiaTheme="minorEastAsia"/>
+        </w:rPr>
+        <w:t xml:space="preserve">         </w:t>
+      </w:r>
+      <w:r>
+        <w:rPr>
+          <w:rFonts w:eastAsiaTheme="minorEastAsia"/>
+        </w:rPr>
+        <w:t xml:space="preserve"> </w:t>
       </w:r>
       <m:oMath>
         <m:d>
@@ -1607,6 +1777,12 @@
         <w:rPr>
           <w:rFonts w:eastAsiaTheme="minorEastAsia"/>
         </w:rPr>
+        <w:t xml:space="preserve">              </w:t>
+      </w:r>
+      <w:r>
+        <w:rPr>
+          <w:rFonts w:eastAsiaTheme="minorEastAsia"/>
+        </w:rPr>
         <w:t xml:space="preserve"> </w:t>
       </w:r>
       <w:r>
@@ -1651,7 +1827,19 @@
         <w:rPr>
           <w:rFonts w:eastAsiaTheme="minorEastAsia"/>
         </w:rPr>
-        <w:t xml:space="preserve">: </w:t>
+        <w:t>:</w:t>
+      </w:r>
+      <w:r>
+        <w:rPr>
+          <w:rFonts w:eastAsiaTheme="minorEastAsia"/>
+        </w:rPr>
+        <w:t xml:space="preserve"> </w:t>
+      </w:r>
+      <w:r>
+        <w:rPr>
+          <w:rFonts w:eastAsiaTheme="minorEastAsia"/>
+        </w:rPr>
+        <w:t xml:space="preserve"> </w:t>
       </w:r>
       <m:oMath>
         <m:d>
@@ -1955,6 +2143,14 @@
         <w:rPr>
           <w:rFonts w:eastAsiaTheme="minorEastAsia"/>
         </w:rPr>
+        <w:t xml:space="preserve">            </w:t>
+      </w:r>
+      <w:bookmarkStart w:id="0" w:name="_GoBack"/>
+      <w:bookmarkEnd w:id="0"/>
+      <w:r>
+        <w:rPr>
+          <w:rFonts w:eastAsiaTheme="minorEastAsia"/>
+        </w:rPr>
         <w:t>:</w:t>
       </w:r>
       <w:r>
@@ -2027,28 +2223,14 @@
         <w:rPr>
           <w:rFonts w:eastAsiaTheme="minorEastAsia"/>
         </w:rPr>
-        <w:t xml:space="preserve">will </w:t>
-      </w:r>
-      <w:proofErr w:type="gramStart"/>
-      <w:r>
-        <w:rPr>
-          <w:rFonts w:eastAsiaTheme="minorEastAsia"/>
-        </w:rPr>
-        <w:t>makes</w:t>
-      </w:r>
-      <w:proofErr w:type="gramEnd"/>
-      <w:r>
-        <w:rPr>
-          <w:rFonts w:eastAsiaTheme="minorEastAsia"/>
-        </w:rPr>
-        <w:t xml:space="preserve"> one of the 9 elements result into 1, for example, 1/h</w:t>
+        <w:t>make one of the 9 elements result into 1, for example, 1/h</w:t>
       </w:r>
       <w:r>
         <w:rPr>
           <w:rFonts w:eastAsiaTheme="minorEastAsia"/>
           <w:vertAlign w:val="subscript"/>
         </w:rPr>
-        <w:t>11</w:t>
+        <w:t>33</w:t>
       </w:r>
       <w:r>
         <w:rPr>
@@ -2065,7 +2247,94 @@
     </w:p>
     <w:p>
       <w:pPr>
+        <w:rPr>
+          <w:rFonts w:eastAsiaTheme="minorEastAsia"/>
+        </w:rPr>
+      </w:pPr>
+      <w:r>
+        <w:rPr>
+          <w:rFonts w:eastAsiaTheme="minorEastAsia"/>
+        </w:rPr>
+        <w:br w:type="page"/>
+      </w:r>
+    </w:p>
+    <w:p>
+      <w:pPr>
+        <w:pStyle w:val="ListParagraph"/>
+        <w:numPr>
+          <w:ilvl w:val="0"/>
+          <w:numId w:val="2"/>
+        </w:numPr>
+        <w:rPr>
+          <w:rFonts w:eastAsiaTheme="minorEastAsia"/>
+        </w:rPr>
+      </w:pPr>
+      <w:r>
+        <w:rPr>
+          <w:rFonts w:eastAsiaTheme="minorEastAsia"/>
+        </w:rPr>
+        <w:lastRenderedPageBreak/>
+        <w:drawing>
+          <wp:anchor distT="0" distB="0" distL="114300" distR="114300" simplePos="0" relativeHeight="251658240" behindDoc="0" locked="0" layoutInCell="1" allowOverlap="1" wp14:anchorId="500E3D9F" wp14:editId="43B4FDAE">
+            <wp:simplePos x="0" y="0"/>
+            <wp:positionH relativeFrom="margin">
+              <wp:align>right</wp:align>
+            </wp:positionH>
+            <wp:positionV relativeFrom="paragraph">
+              <wp:posOffset>285750</wp:posOffset>
+            </wp:positionV>
+            <wp:extent cx="5486400" cy="3214468"/>
+            <wp:effectExtent l="0" t="0" r="0" b="5080"/>
+            <wp:wrapNone/>
+            <wp:docPr id="1" name="Picture 1"/>
+            <wp:cNvGraphicFramePr>
+              <a:graphicFrameLocks xmlns:a="http://schemas.openxmlformats.org/drawingml/2006/main" noChangeAspect="1"/>
+            </wp:cNvGraphicFramePr>
+            <a:graphic xmlns:a="http://schemas.openxmlformats.org/drawingml/2006/main">
+              <a:graphicData uri="http://schemas.openxmlformats.org/drawingml/2006/picture">
+                <pic:pic xmlns:pic="http://schemas.openxmlformats.org/drawingml/2006/picture">
+                  <pic:nvPicPr>
+                    <pic:cNvPr id="1" name=""/>
+                    <pic:cNvPicPr/>
+                  </pic:nvPicPr>
+                  <pic:blipFill>
+                    <a:blip r:embed="rId5" cstate="print">
+                      <a:extLst>
+                        <a:ext uri="{28A0092B-C50C-407E-A947-70E740481C1C}">
+                          <a14:useLocalDpi xmlns:a14="http://schemas.microsoft.com/office/drawing/2010/main" val="0"/>
+                        </a:ext>
+                      </a:extLst>
+                    </a:blip>
+                    <a:stretch>
+                      <a:fillRect/>
+                    </a:stretch>
+                  </pic:blipFill>
+                  <pic:spPr>
+                    <a:xfrm>
+                      <a:off x="0" y="0"/>
+                      <a:ext cx="5486400" cy="3214468"/>
+                    </a:xfrm>
+                    <a:prstGeom prst="rect">
+                      <a:avLst/>
+                    </a:prstGeom>
+                  </pic:spPr>
+                </pic:pic>
+              </a:graphicData>
+            </a:graphic>
+            <wp14:sizeRelH relativeFrom="page">
+              <wp14:pctWidth>0</wp14:pctWidth>
+            </wp14:sizeRelH>
+            <wp14:sizeRelV relativeFrom="page">
+              <wp14:pctHeight>0</wp14:pctHeight>
+            </wp14:sizeRelV>
+          </wp:anchor>
+        </w:drawing>
+      </w:r>
+    </w:p>
+    <w:p>
+      <w:pPr>
         <w:ind w:left="720"/>
+        <w:jc w:val="center"/>
         <w:rPr>
           <w:rFonts w:eastAsiaTheme="minorEastAsia"/>
         </w:rPr>
@@ -2074,6 +2343,328 @@
     <w:p>
       <w:pPr>
         <w:ind w:left="720"/>
+        <w:rPr>
+          <w:rFonts w:eastAsiaTheme="minorEastAsia"/>
+        </w:rPr>
+      </w:pPr>
+    </w:p>
+    <w:p>
+      <w:pPr>
+        <w:ind w:left="720"/>
+        <w:rPr>
+          <w:rFonts w:eastAsiaTheme="minorEastAsia"/>
+        </w:rPr>
+      </w:pPr>
+    </w:p>
+    <w:p>
+      <w:pPr>
+        <w:ind w:left="720"/>
+        <w:rPr>
+          <w:rFonts w:eastAsiaTheme="minorEastAsia"/>
+        </w:rPr>
+      </w:pPr>
+    </w:p>
+    <w:p>
+      <w:pPr>
+        <w:ind w:left="720"/>
+        <w:rPr>
+          <w:rFonts w:eastAsiaTheme="minorEastAsia"/>
+        </w:rPr>
+      </w:pPr>
+    </w:p>
+    <w:p>
+      <w:pPr>
+        <w:ind w:left="720"/>
+        <w:rPr>
+          <w:rFonts w:eastAsiaTheme="minorEastAsia"/>
+        </w:rPr>
+      </w:pPr>
+    </w:p>
+    <w:p>
+      <w:pPr>
+        <w:ind w:left="720"/>
+        <w:rPr>
+          <w:rFonts w:eastAsiaTheme="minorEastAsia"/>
+        </w:rPr>
+      </w:pPr>
+    </w:p>
+    <w:p>
+      <w:pPr>
+        <w:ind w:left="720"/>
+        <w:rPr>
+          <w:rFonts w:eastAsiaTheme="minorEastAsia"/>
+        </w:rPr>
+      </w:pPr>
+    </w:p>
+    <w:p>
+      <w:pPr>
+        <w:ind w:left="720"/>
+        <w:rPr>
+          <w:rFonts w:eastAsiaTheme="minorEastAsia"/>
+        </w:rPr>
+      </w:pPr>
+    </w:p>
+    <w:p>
+      <w:pPr>
+        <w:ind w:left="720"/>
+        <w:rPr>
+          <w:rFonts w:eastAsiaTheme="minorEastAsia"/>
+        </w:rPr>
+      </w:pPr>
+    </w:p>
+    <w:p>
+      <w:pPr>
+        <w:ind w:left="720"/>
+        <w:rPr>
+          <w:rFonts w:eastAsiaTheme="minorEastAsia"/>
+        </w:rPr>
+      </w:pPr>
+    </w:p>
+    <w:p>
+      <w:pPr>
+        <w:ind w:left="720"/>
+        <w:rPr>
+          <w:rFonts w:eastAsiaTheme="minorEastAsia"/>
+        </w:rPr>
+      </w:pPr>
+    </w:p>
+    <w:p>
+      <w:pPr>
+        <w:ind w:left="720"/>
+        <w:rPr>
+          <w:rFonts w:eastAsiaTheme="minorEastAsia"/>
+        </w:rPr>
+      </w:pPr>
+    </w:p>
+    <w:p>
+      <w:pPr>
+        <w:pStyle w:val="ListParagraph"/>
+        <w:numPr>
+          <w:ilvl w:val="0"/>
+          <w:numId w:val="2"/>
+        </w:numPr>
+        <w:rPr>
+          <w:rFonts w:eastAsiaTheme="minorEastAsia"/>
+        </w:rPr>
+      </w:pPr>
+      <w:r>
+        <w:rPr>
+          <w:rFonts w:eastAsiaTheme="minorEastAsia"/>
+        </w:rPr>
+        <w:t xml:space="preserve"> Figure 1</w:t>
+      </w:r>
+    </w:p>
+    <w:p>
+      <w:pPr>
+        <w:rPr>
+          <w:rFonts w:eastAsiaTheme="minorEastAsia"/>
+        </w:rPr>
+      </w:pPr>
+      <w:r>
+        <w:rPr>
+          <w:rFonts w:eastAsiaTheme="minorEastAsia"/>
+        </w:rPr>
+        <w:drawing>
+          <wp:anchor distT="0" distB="0" distL="114300" distR="114300" simplePos="0" relativeHeight="251659264" behindDoc="0" locked="0" layoutInCell="1" allowOverlap="1" wp14:anchorId="723B5B94" wp14:editId="5A40FAB8">
+            <wp:simplePos x="0" y="0"/>
+            <wp:positionH relativeFrom="margin">
+              <wp:posOffset>542925</wp:posOffset>
+            </wp:positionH>
+            <wp:positionV relativeFrom="paragraph">
+              <wp:posOffset>11430</wp:posOffset>
+            </wp:positionV>
+            <wp:extent cx="4931595" cy="4657090"/>
+            <wp:effectExtent l="0" t="0" r="2540" b="0"/>
+            <wp:wrapNone/>
+            <wp:docPr id="2" name="Picture 2"/>
+            <wp:cNvGraphicFramePr>
+              <a:graphicFrameLocks xmlns:a="http://schemas.openxmlformats.org/drawingml/2006/main" noChangeAspect="1"/>
+            </wp:cNvGraphicFramePr>
+            <a:graphic xmlns:a="http://schemas.openxmlformats.org/drawingml/2006/main">
+              <a:graphicData uri="http://schemas.openxmlformats.org/drawingml/2006/picture">
+                <pic:pic xmlns:pic="http://schemas.openxmlformats.org/drawingml/2006/picture">
+                  <pic:nvPicPr>
+                    <pic:cNvPr id="1" name=""/>
+                    <pic:cNvPicPr/>
+                  </pic:nvPicPr>
+                  <pic:blipFill>
+                    <a:blip r:embed="rId6">
+                      <a:extLst>
+                        <a:ext uri="{28A0092B-C50C-407E-A947-70E740481C1C}">
+                          <a14:useLocalDpi xmlns:a14="http://schemas.microsoft.com/office/drawing/2010/main" val="0"/>
+                        </a:ext>
+                      </a:extLst>
+                    </a:blip>
+                    <a:stretch>
+                      <a:fillRect/>
+                    </a:stretch>
+                  </pic:blipFill>
+                  <pic:spPr>
+                    <a:xfrm>
+                      <a:off x="0" y="0"/>
+                      <a:ext cx="4931595" cy="4657090"/>
+                    </a:xfrm>
+                    <a:prstGeom prst="rect">
+                      <a:avLst/>
+                    </a:prstGeom>
+                  </pic:spPr>
+                </pic:pic>
+              </a:graphicData>
+            </a:graphic>
+            <wp14:sizeRelH relativeFrom="page">
+              <wp14:pctWidth>0</wp14:pctWidth>
+            </wp14:sizeRelH>
+            <wp14:sizeRelV relativeFrom="page">
+              <wp14:pctHeight>0</wp14:pctHeight>
+            </wp14:sizeRelV>
+          </wp:anchor>
+        </w:drawing>
+      </w:r>
+      <w:r>
+        <w:rPr>
+          <w:rFonts w:eastAsiaTheme="minorEastAsia"/>
+        </w:rPr>
+        <w:br w:type="page"/>
+      </w:r>
+    </w:p>
+    <w:p>
+      <w:pPr>
+        <w:rPr>
+          <w:rFonts w:eastAsiaTheme="minorEastAsia"/>
+        </w:rPr>
+      </w:pPr>
+      <w:r>
+        <w:rPr>
+          <w:rFonts w:eastAsiaTheme="minorEastAsia"/>
+        </w:rPr>
+        <w:lastRenderedPageBreak/>
+        <w:t>Figure 2</w:t>
+      </w:r>
+    </w:p>
+    <w:p>
+      <w:pPr>
+        <w:jc w:val="center"/>
+        <w:rPr>
+          <w:rFonts w:eastAsiaTheme="minorEastAsia"/>
+        </w:rPr>
+      </w:pPr>
+      <w:r>
+        <w:rPr>
+          <w:rFonts w:eastAsiaTheme="minorEastAsia"/>
+        </w:rPr>
+        <w:drawing>
+          <wp:inline distT="0" distB="0" distL="0" distR="0" wp14:anchorId="264D6F16" wp14:editId="2962BC07">
+            <wp:extent cx="4724400" cy="4238837"/>
+            <wp:effectExtent l="0" t="0" r="0" b="9525"/>
+            <wp:docPr id="3" name="Picture 3"/>
+            <wp:cNvGraphicFramePr>
+              <a:graphicFrameLocks xmlns:a="http://schemas.openxmlformats.org/drawingml/2006/main" noChangeAspect="1"/>
+            </wp:cNvGraphicFramePr>
+            <a:graphic xmlns:a="http://schemas.openxmlformats.org/drawingml/2006/main">
+              <a:graphicData uri="http://schemas.openxmlformats.org/drawingml/2006/picture">
+                <pic:pic xmlns:pic="http://schemas.openxmlformats.org/drawingml/2006/picture">
+                  <pic:nvPicPr>
+                    <pic:cNvPr id="1" name=""/>
+                    <pic:cNvPicPr/>
+                  </pic:nvPicPr>
+                  <pic:blipFill>
+                    <a:blip r:embed="rId7"/>
+                    <a:stretch>
+                      <a:fillRect/>
+                    </a:stretch>
+                  </pic:blipFill>
+                  <pic:spPr>
+                    <a:xfrm>
+                      <a:off x="0" y="0"/>
+                      <a:ext cx="4736052" cy="4249292"/>
+                    </a:xfrm>
+                    <a:prstGeom prst="rect">
+                      <a:avLst/>
+                    </a:prstGeom>
+                  </pic:spPr>
+                </pic:pic>
+              </a:graphicData>
+            </a:graphic>
+          </wp:inline>
+        </w:drawing>
+      </w:r>
+    </w:p>
+    <w:p>
+      <w:pPr>
+        <w:rPr>
+          <w:rFonts w:eastAsiaTheme="minorEastAsia"/>
+        </w:rPr>
+      </w:pPr>
+      <w:r>
+        <w:rPr>
+          <w:rFonts w:eastAsiaTheme="minorEastAsia"/>
+        </w:rPr>
+        <w:drawing>
+          <wp:anchor distT="0" distB="0" distL="114300" distR="114300" simplePos="0" relativeHeight="251660288" behindDoc="0" locked="0" layoutInCell="1" allowOverlap="1" wp14:anchorId="5C47E2F2" wp14:editId="4FFDE58A">
+            <wp:simplePos x="0" y="0"/>
+            <wp:positionH relativeFrom="column">
+              <wp:posOffset>571500</wp:posOffset>
+            </wp:positionH>
+            <wp:positionV relativeFrom="paragraph">
+              <wp:posOffset>180340</wp:posOffset>
+            </wp:positionV>
+            <wp:extent cx="4762500" cy="4642485"/>
+            <wp:effectExtent l="0" t="0" r="0" b="5715"/>
+            <wp:wrapNone/>
+            <wp:docPr id="4" name="Picture 4"/>
+            <wp:cNvGraphicFramePr>
+              <a:graphicFrameLocks xmlns:a="http://schemas.openxmlformats.org/drawingml/2006/main" noChangeAspect="1"/>
+            </wp:cNvGraphicFramePr>
+            <a:graphic xmlns:a="http://schemas.openxmlformats.org/drawingml/2006/main">
+              <a:graphicData uri="http://schemas.openxmlformats.org/drawingml/2006/picture">
+                <pic:pic xmlns:pic="http://schemas.openxmlformats.org/drawingml/2006/picture">
+                  <pic:nvPicPr>
+                    <pic:cNvPr id="1" name=""/>
+                    <pic:cNvPicPr/>
+                  </pic:nvPicPr>
+                  <pic:blipFill>
+                    <a:blip r:embed="rId8">
+                      <a:extLst>
+                        <a:ext uri="{28A0092B-C50C-407E-A947-70E740481C1C}">
+                          <a14:useLocalDpi xmlns:a14="http://schemas.microsoft.com/office/drawing/2010/main" val="0"/>
+                        </a:ext>
+                      </a:extLst>
+                    </a:blip>
+                    <a:stretch>
+                      <a:fillRect/>
+                    </a:stretch>
+                  </pic:blipFill>
+                  <pic:spPr>
+                    <a:xfrm>
+                      <a:off x="0" y="0"/>
+                      <a:ext cx="4762571" cy="4642554"/>
+                    </a:xfrm>
+                    <a:prstGeom prst="rect">
+                      <a:avLst/>
+                    </a:prstGeom>
+                  </pic:spPr>
+                </pic:pic>
+              </a:graphicData>
+            </a:graphic>
+            <wp14:sizeRelH relativeFrom="page">
+              <wp14:pctWidth>0</wp14:pctWidth>
+            </wp14:sizeRelH>
+            <wp14:sizeRelV relativeFrom="page">
+              <wp14:pctHeight>0</wp14:pctHeight>
+            </wp14:sizeRelV>
+          </wp:anchor>
+        </w:drawing>
+      </w:r>
+      <w:r>
+        <w:rPr>
+          <w:rFonts w:eastAsiaTheme="minorEastAsia"/>
+        </w:rPr>
+        <w:t>Figure 3</w:t>
+      </w:r>
+    </w:p>
+    <w:p>
+      <w:pPr>
+        <w:jc w:val="center"/>
         <w:rPr>
           <w:rFonts w:eastAsiaTheme="minorEastAsia"/>
         </w:rPr>
@@ -2081,7 +2672,7 @@
     </w:p>
     <w:sectPr>
       <w:pgSz w:w="12240" w:h="15840"/>
-      <w:pgMar w:top="1440" w:right="1440" w:bottom="1440" w:left="1440" w:header="720" w:footer="720" w:gutter="0"/>
+      <w:pgMar w:top="720" w:right="1440" w:bottom="720" w:left="1440" w:header="720" w:footer="720" w:gutter="0"/>
       <w:cols w:space="720"/>
       <w:docGrid w:linePitch="360"/>
     </w:sectPr>
@@ -2090,7 +2681,7 @@
 </file>
 
 <file path=word/numbering.xml><?xml version="1.0" encoding="utf-8"?>
-<w:numbering xmlns:wpc="http://schemas.microsoft.com/office/word/2010/wordprocessingCanvas" xmlns:cx="http://schemas.microsoft.com/office/drawing/2014/chartex" xmlns:cx1="http://schemas.microsoft.com/office/drawing/2015/9/8/chartex" xmlns:cx2="http://schemas.microsoft.com/office/drawing/2015/10/21/chartex" xmlns:cx3="http://schemas.microsoft.com/office/drawing/2016/5/9/chartex" xmlns:cx4="http://schemas.microsoft.com/office/drawing/2016/5/10/chartex" xmlns:cx5="http://schemas.microsoft.com/office/drawing/2016/5/11/chartex" xmlns:cx6="http://schemas.microsoft.com/office/drawing/2016/5/12/chartex" xmlns:cx7="http://schemas.microsoft.com/office/drawing/2016/5/13/chartex" xmlns:cx8="http://schemas.microsoft.com/office/drawing/2016/5/14/chartex" xmlns:mc="http://schemas.openxmlformats.org/markup-compatibility/2006" xmlns:aink="http://schemas.microsoft.com/office/drawing/2016/ink" xmlns:am3d="http://schemas.microsoft.com/office/drawing/2017/model3d" xmlns:o="urn:schemas-microsoft-com:office:office" xmlns:r="http://schemas.openxmlformats.org/officeDocument/2006/relationships" xmlns:m="http://schemas.openxmlformats.org/officeDocument/2006/math" xmlns:v="urn:schemas-microsoft-com:vml" xmlns:wp14="http://schemas.microsoft.com/office/word/2010/wordprocessingDrawing" xmlns:wp="http://schemas.openxmlformats.org/drawingml/2006/wordprocessingDrawing" xmlns:w10="urn:schemas-microsoft-com:office:word" xmlns:w="http://schemas.openxmlformats.org/wordprocessingml/2006/main" xmlns:w14="http://schemas.microsoft.com/office/word/2010/wordml" xmlns:w15="http://schemas.microsoft.com/office/word/2012/wordml" xmlns:w16cex="http://schemas.microsoft.com/office/word/2018/wordml/cex" xmlns:w16cid="http://schemas.microsoft.com/office/word/2016/wordml/cid" xmlns:w16="http://schemas.microsoft.com/office/word/2018/wordml" xmlns:w16se="http://schemas.microsoft.com/office/word/2015/wordml/symex" xmlns:wpg="http://schemas.microsoft.com/office/word/2010/wordprocessingGroup" xmlns:wpi="http://schemas.microsoft.com/office/word/2010/wordprocessingInk" xmlns:wne="http://schemas.microsoft.com/office/word/2006/wordml" xmlns:wps="http://schemas.microsoft.com/office/word/2010/wordprocessingShape" mc:Ignorable="w14 w15 w16se w16cid w16 w16cex wp14">
+<w:numbering xmlns:wpc="http://schemas.microsoft.com/office/word/2010/wordprocessingCanvas" xmlns:cx="http://schemas.microsoft.com/office/drawing/2014/chartex" xmlns:mc="http://schemas.openxmlformats.org/markup-compatibility/2006" xmlns:o="urn:schemas-microsoft-com:office:office" xmlns:r="http://schemas.openxmlformats.org/officeDocument/2006/relationships" xmlns:m="http://schemas.openxmlformats.org/officeDocument/2006/math" xmlns:v="urn:schemas-microsoft-com:vml" xmlns:wp14="http://schemas.microsoft.com/office/word/2010/wordprocessingDrawing" xmlns:wp="http://schemas.openxmlformats.org/drawingml/2006/wordprocessingDrawing" xmlns:w10="urn:schemas-microsoft-com:office:word" xmlns:w="http://schemas.openxmlformats.org/wordprocessingml/2006/main" xmlns:w14="http://schemas.microsoft.com/office/word/2010/wordml" xmlns:w15="http://schemas.microsoft.com/office/word/2012/wordml" xmlns:w16se="http://schemas.microsoft.com/office/word/2015/wordml/symex" xmlns:wpg="http://schemas.microsoft.com/office/word/2010/wordprocessingGroup" xmlns:wpi="http://schemas.microsoft.com/office/word/2010/wordprocessingInk" xmlns:wne="http://schemas.microsoft.com/office/word/2006/wordml" xmlns:wps="http://schemas.microsoft.com/office/word/2010/wordprocessingShape" mc:Ignorable="w14 w15 w16se wp14">
   <w:abstractNum w:abstractNumId="0" w15:restartNumberingAfterBreak="0">
     <w:nsid w:val="37863BEE"/>
     <w:multiLevelType w:val="hybridMultilevel"/>
@@ -2463,7 +3054,7 @@
 </file>
 
 <file path=word/styles.xml><?xml version="1.0" encoding="utf-8"?>
-<w:styles xmlns:mc="http://schemas.openxmlformats.org/markup-compatibility/2006" xmlns:r="http://schemas.openxmlformats.org/officeDocument/2006/relationships" xmlns:w="http://schemas.openxmlformats.org/wordprocessingml/2006/main" xmlns:w14="http://schemas.microsoft.com/office/word/2010/wordml" xmlns:w15="http://schemas.microsoft.com/office/word/2012/wordml" xmlns:w16cex="http://schemas.microsoft.com/office/word/2018/wordml/cex" xmlns:w16cid="http://schemas.microsoft.com/office/word/2016/wordml/cid" xmlns:w16="http://schemas.microsoft.com/office/word/2018/wordml" xmlns:w16se="http://schemas.microsoft.com/office/word/2015/wordml/symex" mc:Ignorable="w14 w15 w16se w16cid w16 w16cex">
+<w:styles xmlns:mc="http://schemas.openxmlformats.org/markup-compatibility/2006" xmlns:r="http://schemas.openxmlformats.org/officeDocument/2006/relationships" xmlns:w="http://schemas.openxmlformats.org/wordprocessingml/2006/main" xmlns:w14="http://schemas.microsoft.com/office/word/2010/wordml" xmlns:w15="http://schemas.microsoft.com/office/word/2012/wordml" xmlns:w16se="http://schemas.microsoft.com/office/word/2015/wordml/symex" mc:Ignorable="w14 w15 w16se">
   <w:docDefaults>
     <w:rPrDefault>
       <w:rPr>
@@ -2479,7 +3070,7 @@
       </w:pPr>
     </w:pPrDefault>
   </w:docDefaults>
-  <w:latentStyles w:defLockedState="0" w:defUIPriority="99" w:defSemiHidden="0" w:defUnhideWhenUsed="0" w:defQFormat="0" w:count="376">
+  <w:latentStyles w:defLockedState="0" w:defUIPriority="99" w:defSemiHidden="0" w:defUnhideWhenUsed="0" w:defQFormat="0" w:count="371">
     <w:lsdException w:name="Normal" w:uiPriority="0" w:qFormat="1"/>
     <w:lsdException w:name="heading 1" w:uiPriority="9" w:qFormat="1"/>
     <w:lsdException w:name="heading 2" w:semiHidden="1" w:uiPriority="9" w:unhideWhenUsed="1" w:qFormat="1"/>
@@ -2851,11 +3442,6 @@
     <w:lsdException w:name="List Table 5 Dark Accent 6" w:uiPriority="50"/>
     <w:lsdException w:name="List Table 6 Colorful Accent 6" w:uiPriority="51"/>
     <w:lsdException w:name="List Table 7 Colorful Accent 6" w:uiPriority="52"/>
-    <w:lsdException w:name="Mention" w:semiHidden="1" w:unhideWhenUsed="1"/>
-    <w:lsdException w:name="Smart Hyperlink" w:semiHidden="1" w:unhideWhenUsed="1"/>
-    <w:lsdException w:name="Hashtag" w:semiHidden="1" w:unhideWhenUsed="1"/>
-    <w:lsdException w:name="Unresolved Mention" w:semiHidden="1" w:unhideWhenUsed="1"/>
-    <w:lsdException w:name="Smart Link" w:semiHidden="1" w:unhideWhenUsed="1"/>
   </w:latentStyles>
   <w:style w:type="paragraph" w:default="1" w:styleId="Normal">
     <w:name w:val="Normal"/>

</xml_diff>